<commit_message>
Fin du compte rendu et corrections mineures du programme
</commit_message>
<xml_diff>
--- a/Compte rendu GraphSharp_LACHAUD-PAZOLA.docx
+++ b/Compte rendu GraphSharp_LACHAUD-PAZOLA.docx
@@ -1,6 +1,6 @@
 
 <file path=word/document.xml><?xml version="1.0" encoding="utf-8"?>
-<w:document xmlns:wpc="http://schemas.microsoft.com/office/word/2010/wordprocessingCanvas" xmlns:cx="http://schemas.microsoft.com/office/drawing/2014/chartex" xmlns:cx1="http://schemas.microsoft.com/office/drawing/2015/9/8/chartex" xmlns:cx2="http://schemas.microsoft.com/office/drawing/2015/10/21/chartex" xmlns:cx3="http://schemas.microsoft.com/office/drawing/2016/5/9/chartex" xmlns:cx4="http://schemas.microsoft.com/office/drawing/2016/5/10/chartex" xmlns:cx5="http://schemas.microsoft.com/office/drawing/2016/5/11/chartex" xmlns:cx6="http://schemas.microsoft.com/office/drawing/2016/5/12/chartex" xmlns:cx7="http://schemas.microsoft.com/office/drawing/2016/5/13/chartex" xmlns:cx8="http://schemas.microsoft.com/office/drawing/2016/5/14/chartex" xmlns:mc="http://schemas.openxmlformats.org/markup-compatibility/2006" xmlns:aink="http://schemas.microsoft.com/office/drawing/2016/ink" xmlns:am3d="http://schemas.microsoft.com/office/drawing/2017/model3d" xmlns:o="urn:schemas-microsoft-com:office:office" xmlns:r="http://schemas.openxmlformats.org/officeDocument/2006/relationships" xmlns:m="http://schemas.openxmlformats.org/officeDocument/2006/math" xmlns:v="urn:schemas-microsoft-com:vml" xmlns:wp14="http://schemas.microsoft.com/office/word/2010/wordprocessingDrawing" xmlns:wp="http://schemas.openxmlformats.org/drawingml/2006/wordprocessingDrawing" xmlns:w10="urn:schemas-microsoft-com:office:word" xmlns:w="http://schemas.openxmlformats.org/wordprocessingml/2006/main" xmlns:w14="http://schemas.microsoft.com/office/word/2010/wordml" xmlns:w15="http://schemas.microsoft.com/office/word/2012/wordml" xmlns:w16cex="http://schemas.microsoft.com/office/word/2018/wordml/cex" xmlns:w16cid="http://schemas.microsoft.com/office/word/2016/wordml/cid" xmlns:w16="http://schemas.microsoft.com/office/word/2018/wordml" xmlns:w16sdtdh="http://schemas.microsoft.com/office/word/2020/wordml/sdtdatahash" xmlns:w16se="http://schemas.microsoft.com/office/word/2015/wordml/symex" xmlns:wpg="http://schemas.microsoft.com/office/word/2010/wordprocessingGroup" xmlns:wpi="http://schemas.microsoft.com/office/word/2010/wordprocessingInk" xmlns:wne="http://schemas.microsoft.com/office/word/2006/wordml" xmlns:wps="http://schemas.microsoft.com/office/word/2010/wordprocessingShape" mc:Ignorable="w14 w15 w16se w16cid w16 w16cex w16sdtdh wp14">
+<w:document xmlns:wpc="http://schemas.microsoft.com/office/word/2010/wordprocessingCanvas" xmlns:cx="http://schemas.microsoft.com/office/drawing/2014/chartex" xmlns:cx1="http://schemas.microsoft.com/office/drawing/2015/9/8/chartex" xmlns:cx2="http://schemas.microsoft.com/office/drawing/2015/10/21/chartex" xmlns:cx3="http://schemas.microsoft.com/office/drawing/2016/5/9/chartex" xmlns:cx4="http://schemas.microsoft.com/office/drawing/2016/5/10/chartex" xmlns:cx5="http://schemas.microsoft.com/office/drawing/2016/5/11/chartex" xmlns:cx6="http://schemas.microsoft.com/office/drawing/2016/5/12/chartex" xmlns:cx7="http://schemas.microsoft.com/office/drawing/2016/5/13/chartex" xmlns:cx8="http://schemas.microsoft.com/office/drawing/2016/5/14/chartex" xmlns:mc="http://schemas.openxmlformats.org/markup-compatibility/2006" xmlns:aink="http://schemas.microsoft.com/office/drawing/2016/ink" xmlns:am3d="http://schemas.microsoft.com/office/drawing/2017/model3d" xmlns:o="urn:schemas-microsoft-com:office:office" xmlns:oel="http://schemas.microsoft.com/office/2019/extlst" xmlns:r="http://schemas.openxmlformats.org/officeDocument/2006/relationships" xmlns:m="http://schemas.openxmlformats.org/officeDocument/2006/math" xmlns:v="urn:schemas-microsoft-com:vml" xmlns:wp14="http://schemas.microsoft.com/office/word/2010/wordprocessingDrawing" xmlns:wp="http://schemas.openxmlformats.org/drawingml/2006/wordprocessingDrawing" xmlns:w10="urn:schemas-microsoft-com:office:word" xmlns:w="http://schemas.openxmlformats.org/wordprocessingml/2006/main" xmlns:w14="http://schemas.microsoft.com/office/word/2010/wordml" xmlns:w15="http://schemas.microsoft.com/office/word/2012/wordml" xmlns:w16cex="http://schemas.microsoft.com/office/word/2018/wordml/cex" xmlns:w16cid="http://schemas.microsoft.com/office/word/2016/wordml/cid" xmlns:w16="http://schemas.microsoft.com/office/word/2018/wordml" xmlns:w16sdtdh="http://schemas.microsoft.com/office/word/2020/wordml/sdtdatahash" xmlns:w16se="http://schemas.microsoft.com/office/word/2015/wordml/symex" xmlns:wpg="http://schemas.microsoft.com/office/word/2010/wordprocessingGroup" xmlns:wpi="http://schemas.microsoft.com/office/word/2010/wordprocessingInk" xmlns:wne="http://schemas.microsoft.com/office/word/2006/wordml" xmlns:wps="http://schemas.microsoft.com/office/word/2010/wordprocessingShape" mc:Ignorable="w14 w15 w16se w16cid w16 w16cex w16sdtdh wp14">
   <w:body>
     <w:bookmarkStart w:id="0" w:name="_Hlk90407567" w:displacedByCustomXml="next"/>
     <w:bookmarkEnd w:id="0" w:displacedByCustomXml="next"/>
@@ -2010,7 +2010,7 @@
         <mc:AlternateContent>
           <mc:Choice Requires="wps">
             <w:drawing>
-              <wp:anchor distT="0" distB="0" distL="114300" distR="114300" simplePos="0" relativeHeight="251732480" behindDoc="0" locked="0" layoutInCell="1" allowOverlap="1" wp14:anchorId="6AB4E2BD" wp14:editId="6E0C85B1">
+              <wp:anchor distT="0" distB="0" distL="114300" distR="114300" simplePos="0" relativeHeight="251732480" behindDoc="0" locked="0" layoutInCell="1" allowOverlap="1" wp14:anchorId="6AB4E2BD" wp14:editId="4918F411">
                 <wp:simplePos x="0" y="0"/>
                 <wp:positionH relativeFrom="margin">
                   <wp:posOffset>2446020</wp:posOffset>
@@ -2036,7 +2036,7 @@
                           <a:avLst/>
                         </a:prstGeom>
                         <a:blipFill dpi="0" rotWithShape="1">
-                          <a:blip r:embed="rId18">
+                          <a:blip r:embed="rId18" cstate="print">
                             <a:extLst>
                               <a:ext uri="{28A0092B-C50C-407E-A947-70E740481C1C}">
                                 <a14:useLocalDpi xmlns:a14="http://schemas.microsoft.com/office/drawing/2010/main" val="0"/>
@@ -2088,7 +2088,7 @@
           </mc:Choice>
           <mc:Fallback>
             <w:pict>
-              <v:rect w14:anchorId="2D2C5B66" id="Rectangle 40" o:spid="_x0000_s1026" style="position:absolute;margin-left:192.6pt;margin-top:552.6pt;width:358.2pt;height:177.9pt;z-index:251732480;visibility:visible;mso-wrap-style:square;mso-width-percent:0;mso-height-percent:0;mso-wrap-distance-left:9pt;mso-wrap-distance-top:0;mso-wrap-distance-right:9pt;mso-wrap-distance-bottom:0;mso-position-horizontal:absolute;mso-position-horizontal-relative:margin;mso-position-vertical:absolute;mso-position-vertical-relative:text;mso-width-percent:0;mso-height-percent:0;mso-width-relative:margin;mso-height-relative:margin;v-text-anchor:middle" o:gfxdata="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" stroked="f" strokeweight="1pt">
+              <v:rect w14:anchorId="62DE1058" id="Rectangle 40" o:spid="_x0000_s1026" style="position:absolute;margin-left:192.6pt;margin-top:552.6pt;width:358.2pt;height:177.9pt;z-index:251732480;visibility:visible;mso-wrap-style:square;mso-width-percent:0;mso-height-percent:0;mso-wrap-distance-left:9pt;mso-wrap-distance-top:0;mso-wrap-distance-right:9pt;mso-wrap-distance-bottom:0;mso-position-horizontal:absolute;mso-position-horizontal-relative:margin;mso-position-vertical:absolute;mso-position-vertical-relative:text;mso-width-percent:0;mso-height-percent:0;mso-width-relative:margin;mso-height-relative:margin;v-text-anchor:middle" o:gfxdata="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" stroked="f" strokeweight="1pt">
                 <v:fill r:id="rId19" o:title="" recolor="t" rotate="t" type="frame"/>
                 <w10:wrap anchorx="margin"/>
               </v:rect>
@@ -2103,7 +2103,7 @@
         <mc:AlternateContent>
           <mc:Choice Requires="wps">
             <w:drawing>
-              <wp:anchor distT="0" distB="0" distL="114300" distR="114300" simplePos="0" relativeHeight="251728384" behindDoc="0" locked="0" layoutInCell="1" allowOverlap="1" wp14:anchorId="299DA72F" wp14:editId="0627E2D8">
+              <wp:anchor distT="0" distB="0" distL="114300" distR="114300" simplePos="0" relativeHeight="251728384" behindDoc="0" locked="0" layoutInCell="1" allowOverlap="1" wp14:anchorId="299DA72F" wp14:editId="5F3CC4F7">
                 <wp:simplePos x="0" y="0"/>
                 <wp:positionH relativeFrom="margin">
                   <wp:posOffset>-114300</wp:posOffset>
@@ -2129,7 +2129,7 @@
                           <a:avLst/>
                         </a:prstGeom>
                         <a:blipFill dpi="0" rotWithShape="1">
-                          <a:blip r:embed="rId20">
+                          <a:blip r:embed="rId20" cstate="print">
                             <a:extLst>
                               <a:ext uri="{28A0092B-C50C-407E-A947-70E740481C1C}">
                                 <a14:useLocalDpi xmlns:a14="http://schemas.microsoft.com/office/drawing/2010/main" val="0"/>
@@ -2181,7 +2181,7 @@
           </mc:Choice>
           <mc:Fallback>
             <w:pict>
-              <v:rect w14:anchorId="4B20CCC9" id="Rectangle 20" o:spid="_x0000_s1026" style="position:absolute;margin-left:-9pt;margin-top:359.4pt;width:358.2pt;height:177.9pt;z-index:251728384;visibility:visible;mso-wrap-style:square;mso-width-percent:0;mso-height-percent:0;mso-wrap-distance-left:9pt;mso-wrap-distance-top:0;mso-wrap-distance-right:9pt;mso-wrap-distance-bottom:0;mso-position-horizontal:absolute;mso-position-horizontal-relative:margin;mso-position-vertical:absolute;mso-position-vertical-relative:text;mso-width-percent:0;mso-height-percent:0;mso-width-relative:margin;mso-height-relative:margin;v-text-anchor:middle" o:gfxdata="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" stroked="f" strokeweight="1pt">
+              <v:rect w14:anchorId="430DC1B4" id="Rectangle 20" o:spid="_x0000_s1026" style="position:absolute;margin-left:-9pt;margin-top:359.4pt;width:358.2pt;height:177.9pt;z-index:251728384;visibility:visible;mso-wrap-style:square;mso-width-percent:0;mso-height-percent:0;mso-wrap-distance-left:9pt;mso-wrap-distance-top:0;mso-wrap-distance-right:9pt;mso-wrap-distance-bottom:0;mso-position-horizontal:absolute;mso-position-horizontal-relative:margin;mso-position-vertical:absolute;mso-position-vertical-relative:text;mso-width-percent:0;mso-height-percent:0;mso-width-relative:margin;mso-height-relative:margin;v-text-anchor:middle" o:gfxdata="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" stroked="f" strokeweight="1pt">
                 <v:fill r:id="rId21" o:title="" recolor="t" rotate="t" type="frame"/>
                 <w10:wrap anchorx="margin"/>
               </v:rect>
@@ -4497,12 +4497,82 @@
       </w:pPr>
       <w:r>
         <w:rPr>
+          <w:rFonts w:ascii="Segoe UI" w:hAnsi="Segoe UI" w:cs="Segoe UI"/>
+          <w:noProof/>
+        </w:rPr>
+        <w:drawing>
+          <wp:anchor distT="0" distB="0" distL="114300" distR="114300" simplePos="0" relativeHeight="251737600" behindDoc="1" locked="0" layoutInCell="1" allowOverlap="1" wp14:anchorId="57BD555E" wp14:editId="743F4B08">
+            <wp:simplePos x="0" y="0"/>
+            <wp:positionH relativeFrom="margin">
+              <wp:align>center</wp:align>
+            </wp:positionH>
+            <wp:positionV relativeFrom="paragraph">
+              <wp:posOffset>1859905</wp:posOffset>
+            </wp:positionV>
+            <wp:extent cx="7500846" cy="3825430"/>
+            <wp:effectExtent l="0" t="0" r="0" b="0"/>
+            <wp:wrapNone/>
+            <wp:docPr id="31" name="Image 31"/>
+            <wp:cNvGraphicFramePr>
+              <a:graphicFrameLocks xmlns:a="http://schemas.openxmlformats.org/drawingml/2006/main" noChangeAspect="1"/>
+            </wp:cNvGraphicFramePr>
+            <a:graphic xmlns:a="http://schemas.openxmlformats.org/drawingml/2006/main">
+              <a:graphicData uri="http://schemas.openxmlformats.org/drawingml/2006/picture">
+                <pic:pic xmlns:pic="http://schemas.openxmlformats.org/drawingml/2006/picture">
+                  <pic:nvPicPr>
+                    <pic:cNvPr id="31" name="Image 31"/>
+                    <pic:cNvPicPr/>
+                  </pic:nvPicPr>
+                  <pic:blipFill>
+                    <a:blip r:embed="rId27" cstate="print">
+                      <a:extLst>
+                        <a:ext uri="{28A0092B-C50C-407E-A947-70E740481C1C}">
+                          <a14:useLocalDpi xmlns:a14="http://schemas.microsoft.com/office/drawing/2010/main" val="0"/>
+                        </a:ext>
+                      </a:extLst>
+                    </a:blip>
+                    <a:srcRect l="1482" r="1482"/>
+                    <a:stretch>
+                      <a:fillRect/>
+                    </a:stretch>
+                  </pic:blipFill>
+                  <pic:spPr bwMode="auto">
+                    <a:xfrm>
+                      <a:off x="0" y="0"/>
+                      <a:ext cx="7500846" cy="3825430"/>
+                    </a:xfrm>
+                    <a:prstGeom prst="rect">
+                      <a:avLst/>
+                    </a:prstGeom>
+                    <a:ln>
+                      <a:noFill/>
+                    </a:ln>
+                    <a:extLst>
+                      <a:ext uri="{53640926-AAD7-44D8-BBD7-CCE9431645EC}">
+                        <a14:shadowObscured xmlns:a14="http://schemas.microsoft.com/office/drawing/2010/main"/>
+                      </a:ext>
+                    </a:extLst>
+                  </pic:spPr>
+                </pic:pic>
+              </a:graphicData>
+            </a:graphic>
+            <wp14:sizeRelH relativeFrom="margin">
+              <wp14:pctWidth>0</wp14:pctWidth>
+            </wp14:sizeRelH>
+            <wp14:sizeRelV relativeFrom="margin">
+              <wp14:pctHeight>0</wp14:pctHeight>
+            </wp14:sizeRelV>
+          </wp:anchor>
+        </w:drawing>
+      </w:r>
+      <w:r>
+        <w:rPr>
           <w:noProof/>
         </w:rPr>
         <mc:AlternateContent>
           <mc:Choice Requires="wps">
             <w:drawing>
-              <wp:anchor distT="45720" distB="45720" distL="114300" distR="114300" simplePos="0" relativeHeight="251777536" behindDoc="0" locked="0" layoutInCell="1" allowOverlap="1" wp14:anchorId="270B7820" wp14:editId="6E9F530C">
+              <wp:anchor distT="45720" distB="45720" distL="114300" distR="114300" simplePos="0" relativeHeight="251777536" behindDoc="0" locked="0" layoutInCell="1" allowOverlap="1" wp14:anchorId="270B7820" wp14:editId="1884F469">
                 <wp:simplePos x="0" y="0"/>
                 <wp:positionH relativeFrom="page">
                   <wp:posOffset>6468957</wp:posOffset>
@@ -4657,74 +4727,6 @@
             </w:pict>
           </mc:Fallback>
         </mc:AlternateContent>
-      </w:r>
-      <w:r>
-        <w:rPr>
-          <w:rFonts w:ascii="Segoe UI" w:hAnsi="Segoe UI" w:cs="Segoe UI"/>
-          <w:noProof/>
-        </w:rPr>
-        <w:drawing>
-          <wp:anchor distT="0" distB="0" distL="114300" distR="114300" simplePos="0" relativeHeight="251737600" behindDoc="1" locked="0" layoutInCell="1" allowOverlap="1" wp14:anchorId="57BD555E" wp14:editId="3B956355">
-            <wp:simplePos x="0" y="0"/>
-            <wp:positionH relativeFrom="margin">
-              <wp:align>center</wp:align>
-            </wp:positionH>
-            <wp:positionV relativeFrom="paragraph">
-              <wp:posOffset>2315210</wp:posOffset>
-            </wp:positionV>
-            <wp:extent cx="6096000" cy="3108960"/>
-            <wp:effectExtent l="0" t="0" r="0" b="0"/>
-            <wp:wrapNone/>
-            <wp:docPr id="31" name="Image 31"/>
-            <wp:cNvGraphicFramePr>
-              <a:graphicFrameLocks xmlns:a="http://schemas.openxmlformats.org/drawingml/2006/main" noChangeAspect="1"/>
-            </wp:cNvGraphicFramePr>
-            <a:graphic xmlns:a="http://schemas.openxmlformats.org/drawingml/2006/main">
-              <a:graphicData uri="http://schemas.openxmlformats.org/drawingml/2006/picture">
-                <pic:pic xmlns:pic="http://schemas.openxmlformats.org/drawingml/2006/picture">
-                  <pic:nvPicPr>
-                    <pic:cNvPr id="31" name="Image 31"/>
-                    <pic:cNvPicPr/>
-                  </pic:nvPicPr>
-                  <pic:blipFill rotWithShape="1">
-                    <a:blip r:embed="rId27" cstate="print">
-                      <a:extLst>
-                        <a:ext uri="{28A0092B-C50C-407E-A947-70E740481C1C}">
-                          <a14:useLocalDpi xmlns:a14="http://schemas.microsoft.com/office/drawing/2010/main" val="0"/>
-                        </a:ext>
-                      </a:extLst>
-                    </a:blip>
-                    <a:srcRect l="4587" t="8130" r="3670" b="6805"/>
-                    <a:stretch/>
-                  </pic:blipFill>
-                  <pic:spPr bwMode="auto">
-                    <a:xfrm>
-                      <a:off x="0" y="0"/>
-                      <a:ext cx="6096000" cy="3108960"/>
-                    </a:xfrm>
-                    <a:prstGeom prst="rect">
-                      <a:avLst/>
-                    </a:prstGeom>
-                    <a:ln>
-                      <a:noFill/>
-                    </a:ln>
-                    <a:extLst>
-                      <a:ext uri="{53640926-AAD7-44D8-BBD7-CCE9431645EC}">
-                        <a14:shadowObscured xmlns:a14="http://schemas.microsoft.com/office/drawing/2010/main"/>
-                      </a:ext>
-                    </a:extLst>
-                  </pic:spPr>
-                </pic:pic>
-              </a:graphicData>
-            </a:graphic>
-            <wp14:sizeRelH relativeFrom="margin">
-              <wp14:pctWidth>0</wp14:pctWidth>
-            </wp14:sizeRelH>
-            <wp14:sizeRelV relativeFrom="margin">
-              <wp14:pctHeight>0</wp14:pctHeight>
-            </wp14:sizeRelV>
-          </wp:anchor>
-        </w:drawing>
       </w:r>
       <w:r>
         <w:rPr>
@@ -5857,18 +5859,18 @@
           <w:noProof/>
         </w:rPr>
         <w:drawing>
-          <wp:anchor distT="0" distB="0" distL="114300" distR="114300" simplePos="0" relativeHeight="251747840" behindDoc="1" locked="0" layoutInCell="1" allowOverlap="1" wp14:anchorId="6BD3D99C" wp14:editId="05CFB4A2">
+          <wp:anchor distT="0" distB="0" distL="114300" distR="114300" simplePos="0" relativeHeight="251747840" behindDoc="1" locked="0" layoutInCell="1" allowOverlap="1" wp14:anchorId="6BD3D99C" wp14:editId="611A02AC">
             <wp:simplePos x="0" y="0"/>
             <wp:positionH relativeFrom="margin">
-              <wp:posOffset>25232</wp:posOffset>
+              <wp:posOffset>371693</wp:posOffset>
             </wp:positionH>
             <wp:positionV relativeFrom="paragraph">
-              <wp:posOffset>836295</wp:posOffset>
+              <wp:posOffset>721900</wp:posOffset>
             </wp:positionV>
-            <wp:extent cx="6601460" cy="5506086"/>
+            <wp:extent cx="5895940" cy="5656420"/>
             <wp:effectExtent l="0" t="0" r="0" b="0"/>
             <wp:wrapNone/>
-            <wp:docPr id="32" name="Image 32" descr="Une image contenant texte&#10;&#10;Description générée automatiquement"/>
+            <wp:docPr id="32" name="Image 32"/>
             <wp:cNvGraphicFramePr>
               <a:graphicFrameLocks xmlns:a="http://schemas.openxmlformats.org/drawingml/2006/main" noChangeAspect="1"/>
             </wp:cNvGraphicFramePr>
@@ -5876,7 +5878,7 @@
               <a:graphicData uri="http://schemas.openxmlformats.org/drawingml/2006/picture">
                 <pic:pic xmlns:pic="http://schemas.openxmlformats.org/drawingml/2006/picture">
                   <pic:nvPicPr>
-                    <pic:cNvPr id="32" name="Image 32" descr="Une image contenant texte&#10;&#10;Description générée automatiquement"/>
+                    <pic:cNvPr id="32" name="Image 32"/>
                     <pic:cNvPicPr/>
                   </pic:nvPicPr>
                   <pic:blipFill>
@@ -5894,7 +5896,7 @@
                   <pic:spPr>
                     <a:xfrm>
                       <a:off x="0" y="0"/>
-                      <a:ext cx="6602388" cy="5506860"/>
+                      <a:ext cx="5898750" cy="5659116"/>
                     </a:xfrm>
                     <a:prstGeom prst="rect">
                       <a:avLst/>
@@ -7227,13 +7229,7 @@
                               <w:rPr>
                                 <w:rFonts w:ascii="Segoe UI" w:hAnsi="Segoe UI" w:cs="Segoe UI"/>
                               </w:rPr>
-                              <w:t xml:space="preserve">Une fois que notre graphe est chargé dans notre tableau, nous pouvons calculer </w:t>
-                            </w:r>
-                            <w:r>
-                              <w:rPr>
-                                <w:rFonts w:ascii="Segoe UI" w:hAnsi="Segoe UI" w:cs="Segoe UI"/>
-                              </w:rPr>
-                              <w:t xml:space="preserve">le nombre chromatique de celui-ci. Nous utilisons alors l’algorithme de DSATUR. Celui-ci est une transcription du programme vu en cours développé en C++, mais cette fois il est développé en C#. </w:t>
+                              <w:t xml:space="preserve">Une fois que notre graphe est chargé dans notre tableau, nous pouvons calculer le nombre chromatique de celui-ci. Nous utilisons alors l’algorithme de DSATUR. Celui-ci est une transcription du programme vu en cours développé en C++, mais cette fois il est développé en C#. </w:t>
                             </w:r>
                           </w:p>
                           <w:p>
@@ -7312,13 +7308,7 @@
                         <w:rPr>
                           <w:rFonts w:ascii="Segoe UI" w:hAnsi="Segoe UI" w:cs="Segoe UI"/>
                         </w:rPr>
-                        <w:t xml:space="preserve">Une fois que notre graphe est chargé dans notre tableau, nous pouvons calculer </w:t>
-                      </w:r>
-                      <w:r>
-                        <w:rPr>
-                          <w:rFonts w:ascii="Segoe UI" w:hAnsi="Segoe UI" w:cs="Segoe UI"/>
-                        </w:rPr>
-                        <w:t xml:space="preserve">le nombre chromatique de celui-ci. Nous utilisons alors l’algorithme de DSATUR. Celui-ci est une transcription du programme vu en cours développé en C++, mais cette fois il est développé en C#. </w:t>
+                        <w:t xml:space="preserve">Une fois que notre graphe est chargé dans notre tableau, nous pouvons calculer le nombre chromatique de celui-ci. Nous utilisons alors l’algorithme de DSATUR. Celui-ci est une transcription du programme vu en cours développé en C++, mais cette fois il est développé en C#. </w:t>
                       </w:r>
                     </w:p>
                     <w:p>
@@ -8031,15 +8021,7 @@
                                 <w:sz w:val="72"/>
                                 <w:szCs w:val="72"/>
                               </w:rPr>
-                              <w:t>III) Fonctionnalités</w:t>
-                            </w:r>
-                            <w:r>
-                              <w:rPr>
-                                <w:rFonts w:ascii="Segoe UI" w:hAnsi="Segoe UI" w:cs="Segoe UI"/>
-                                <w:sz w:val="72"/>
-                                <w:szCs w:val="72"/>
-                              </w:rPr>
-                              <w:t xml:space="preserve"> </w:t>
+                              <w:t xml:space="preserve">III) Fonctionnalités </w:t>
                             </w:r>
                           </w:p>
                           <w:p>
@@ -8097,15 +8079,7 @@
                           <w:sz w:val="72"/>
                           <w:szCs w:val="72"/>
                         </w:rPr>
-                        <w:t>III) Fonctionnalités</w:t>
-                      </w:r>
-                      <w:r>
-                        <w:rPr>
-                          <w:rFonts w:ascii="Segoe UI" w:hAnsi="Segoe UI" w:cs="Segoe UI"/>
-                          <w:sz w:val="72"/>
-                          <w:szCs w:val="72"/>
-                        </w:rPr>
-                        <w:t xml:space="preserve"> </w:t>
+                        <w:t xml:space="preserve">III) Fonctionnalités </w:t>
                       </w:r>
                     </w:p>
                     <w:p>
@@ -8629,16 +8603,16 @@
           <w:noProof/>
         </w:rPr>
         <w:drawing>
-          <wp:anchor distT="0" distB="0" distL="114300" distR="114300" simplePos="0" relativeHeight="251748864" behindDoc="0" locked="0" layoutInCell="1" allowOverlap="1" wp14:anchorId="38A3FC0D" wp14:editId="1BD0CE0B">
+          <wp:anchor distT="0" distB="0" distL="114300" distR="114300" simplePos="0" relativeHeight="251748864" behindDoc="0" locked="0" layoutInCell="1" allowOverlap="1" wp14:anchorId="38A3FC0D" wp14:editId="04C9A529">
             <wp:simplePos x="0" y="0"/>
             <wp:positionH relativeFrom="margin">
-              <wp:align>center</wp:align>
+              <wp:posOffset>946933</wp:posOffset>
             </wp:positionH>
             <wp:positionV relativeFrom="paragraph">
-              <wp:posOffset>1132840</wp:posOffset>
+              <wp:posOffset>1023181</wp:posOffset>
             </wp:positionV>
-            <wp:extent cx="4495800" cy="4980426"/>
-            <wp:effectExtent l="0" t="0" r="0" b="0"/>
+            <wp:extent cx="4757832" cy="5192468"/>
+            <wp:effectExtent l="0" t="0" r="5080" b="8255"/>
             <wp:wrapNone/>
             <wp:docPr id="1" name="Image 1"/>
             <wp:cNvGraphicFramePr>
@@ -8666,7 +8640,7 @@
                   <pic:spPr>
                     <a:xfrm>
                       <a:off x="0" y="0"/>
-                      <a:ext cx="4495800" cy="4980426"/>
+                      <a:ext cx="4761056" cy="5195987"/>
                     </a:xfrm>
                     <a:prstGeom prst="rect">
                       <a:avLst/>
@@ -9037,7 +9011,7 @@
         </w:rPr>
         <w:lastRenderedPageBreak/>
         <w:drawing>
-          <wp:anchor distT="0" distB="0" distL="114300" distR="114300" simplePos="0" relativeHeight="251756032" behindDoc="1" locked="0" layoutInCell="1" allowOverlap="1" wp14:anchorId="391C6262" wp14:editId="355E7BB7">
+          <wp:anchor distT="0" distB="0" distL="114300" distR="114300" simplePos="0" relativeHeight="251756032" behindDoc="1" locked="0" layoutInCell="1" allowOverlap="1" wp14:anchorId="391C6262" wp14:editId="3497C4FE">
             <wp:simplePos x="0" y="0"/>
             <wp:positionH relativeFrom="page">
               <wp:posOffset>-63923</wp:posOffset>
@@ -9095,6 +9069,7 @@
       <w:r>
         <w:rPr>
           <w:rFonts w:ascii="Segoe UI" w:hAnsi="Segoe UI" w:cs="Segoe UI"/>
+          <w:noProof/>
         </w:rPr>
         <mc:AlternateContent>
           <mc:Choice Requires="wps">
@@ -9183,6 +9158,7 @@
       <w:r>
         <w:rPr>
           <w:rFonts w:ascii="Segoe UI" w:hAnsi="Segoe UI" w:cs="Segoe UI"/>
+          <w:noProof/>
         </w:rPr>
         <mc:AlternateContent>
           <mc:Choice Requires="wps">
@@ -9610,18 +9586,79 @@
       </w:pPr>
       <w:r>
         <w:rPr>
+          <w:rFonts w:ascii="Segoe UI" w:hAnsi="Segoe UI" w:cs="Segoe UI"/>
+          <w:noProof/>
+        </w:rPr>
+        <w:drawing>
+          <wp:anchor distT="0" distB="0" distL="114300" distR="114300" simplePos="0" relativeHeight="251759104" behindDoc="1" locked="0" layoutInCell="1" allowOverlap="1" wp14:anchorId="4736D79A" wp14:editId="1E0AFB77">
+            <wp:simplePos x="0" y="0"/>
+            <wp:positionH relativeFrom="margin">
+              <wp:posOffset>-168275</wp:posOffset>
+            </wp:positionH>
+            <wp:positionV relativeFrom="paragraph">
+              <wp:posOffset>1054896</wp:posOffset>
+            </wp:positionV>
+            <wp:extent cx="6971428" cy="7602906"/>
+            <wp:effectExtent l="0" t="0" r="0" b="0"/>
+            <wp:wrapNone/>
+            <wp:docPr id="221" name="Image 221"/>
+            <wp:cNvGraphicFramePr>
+              <a:graphicFrameLocks xmlns:a="http://schemas.openxmlformats.org/drawingml/2006/main" noChangeAspect="1"/>
+            </wp:cNvGraphicFramePr>
+            <a:graphic xmlns:a="http://schemas.openxmlformats.org/drawingml/2006/main">
+              <a:graphicData uri="http://schemas.openxmlformats.org/drawingml/2006/picture">
+                <pic:pic xmlns:pic="http://schemas.openxmlformats.org/drawingml/2006/picture">
+                  <pic:nvPicPr>
+                    <pic:cNvPr id="221" name="Image 221"/>
+                    <pic:cNvPicPr/>
+                  </pic:nvPicPr>
+                  <pic:blipFill>
+                    <a:blip r:embed="rId34" cstate="print">
+                      <a:extLst>
+                        <a:ext uri="{28A0092B-C50C-407E-A947-70E740481C1C}">
+                          <a14:useLocalDpi xmlns:a14="http://schemas.microsoft.com/office/drawing/2010/main" val="0"/>
+                        </a:ext>
+                      </a:extLst>
+                    </a:blip>
+                    <a:stretch>
+                      <a:fillRect/>
+                    </a:stretch>
+                  </pic:blipFill>
+                  <pic:spPr>
+                    <a:xfrm>
+                      <a:off x="0" y="0"/>
+                      <a:ext cx="6971428" cy="7602906"/>
+                    </a:xfrm>
+                    <a:prstGeom prst="rect">
+                      <a:avLst/>
+                    </a:prstGeom>
+                  </pic:spPr>
+                </pic:pic>
+              </a:graphicData>
+            </a:graphic>
+            <wp14:sizeRelH relativeFrom="margin">
+              <wp14:pctWidth>0</wp14:pctWidth>
+            </wp14:sizeRelH>
+            <wp14:sizeRelV relativeFrom="margin">
+              <wp14:pctHeight>0</wp14:pctHeight>
+            </wp14:sizeRelV>
+          </wp:anchor>
+        </w:drawing>
+      </w:r>
+      <w:r>
+        <w:rPr>
           <w:noProof/>
         </w:rPr>
         <mc:AlternateContent>
           <mc:Choice Requires="wps">
             <w:drawing>
-              <wp:anchor distT="45720" distB="45720" distL="114300" distR="114300" simplePos="0" relativeHeight="251758080" behindDoc="0" locked="0" layoutInCell="1" allowOverlap="1" wp14:anchorId="7F57FC7C" wp14:editId="1F236037">
+              <wp:anchor distT="45720" distB="45720" distL="114300" distR="114300" simplePos="0" relativeHeight="251758080" behindDoc="0" locked="0" layoutInCell="1" allowOverlap="1" wp14:anchorId="7F57FC7C" wp14:editId="3EE0B7E1">
                 <wp:simplePos x="0" y="0"/>
                 <wp:positionH relativeFrom="margin">
-                  <wp:posOffset>0</wp:posOffset>
+                  <wp:align>left</wp:align>
                 </wp:positionH>
                 <wp:positionV relativeFrom="paragraph">
-                  <wp:posOffset>436033</wp:posOffset>
+                  <wp:posOffset>374195</wp:posOffset>
                 </wp:positionV>
                 <wp:extent cx="6867525" cy="998855"/>
                 <wp:effectExtent l="0" t="0" r="0" b="0"/>
@@ -9728,7 +9765,7 @@
           </mc:Choice>
           <mc:Fallback>
             <w:pict>
-              <v:shape w14:anchorId="7F57FC7C" id="_x0000_s1067" type="#_x0000_t202" style="position:absolute;left:0;text-align:left;margin-left:0;margin-top:34.35pt;width:540.75pt;height:78.65pt;z-index:251758080;visibility:visible;mso-wrap-style:square;mso-width-percent:0;mso-height-percent:0;mso-wrap-distance-left:9pt;mso-wrap-distance-top:3.6pt;mso-wrap-distance-right:9pt;mso-wrap-distance-bottom:3.6pt;mso-position-horizontal:absolute;mso-position-horizontal-relative:margin;mso-position-vertical:absolute;mso-position-vertical-relative:text;mso-width-percent:0;mso-height-percent:0;mso-width-relative:margin;mso-height-relative:margin;v-text-anchor:top" o:gfxdata="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" filled="f" stroked="f">
+              <v:shape w14:anchorId="7F57FC7C" id="_x0000_s1067" type="#_x0000_t202" style="position:absolute;left:0;text-align:left;margin-left:0;margin-top:29.45pt;width:540.75pt;height:78.65pt;z-index:251758080;visibility:visible;mso-wrap-style:square;mso-width-percent:0;mso-height-percent:0;mso-wrap-distance-left:9pt;mso-wrap-distance-top:3.6pt;mso-wrap-distance-right:9pt;mso-wrap-distance-bottom:3.6pt;mso-position-horizontal:left;mso-position-horizontal-relative:margin;mso-position-vertical:absolute;mso-position-vertical-relative:text;mso-width-percent:0;mso-height-percent:0;mso-width-relative:margin;mso-height-relative:margin;v-text-anchor:top" o:gfxdata="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" filled="f" stroked="f">
                 <v:textbox>
                   <w:txbxContent>
                     <w:p>
@@ -9794,67 +9831,6 @@
           </mc:Fallback>
         </mc:AlternateContent>
       </w:r>
-      <w:r>
-        <w:rPr>
-          <w:rFonts w:ascii="Segoe UI" w:hAnsi="Segoe UI" w:cs="Segoe UI"/>
-          <w:noProof/>
-        </w:rPr>
-        <w:drawing>
-          <wp:anchor distT="0" distB="0" distL="114300" distR="114300" simplePos="0" relativeHeight="251759104" behindDoc="1" locked="0" layoutInCell="1" allowOverlap="1" wp14:anchorId="4736D79A" wp14:editId="0687AA01">
-            <wp:simplePos x="0" y="0"/>
-            <wp:positionH relativeFrom="margin">
-              <wp:align>center</wp:align>
-            </wp:positionH>
-            <wp:positionV relativeFrom="paragraph">
-              <wp:posOffset>1150759</wp:posOffset>
-            </wp:positionV>
-            <wp:extent cx="7246530" cy="7484534"/>
-            <wp:effectExtent l="0" t="0" r="0" b="0"/>
-            <wp:wrapNone/>
-            <wp:docPr id="221" name="Image 221"/>
-            <wp:cNvGraphicFramePr>
-              <a:graphicFrameLocks xmlns:a="http://schemas.openxmlformats.org/drawingml/2006/main" noChangeAspect="1"/>
-            </wp:cNvGraphicFramePr>
-            <a:graphic xmlns:a="http://schemas.openxmlformats.org/drawingml/2006/main">
-              <a:graphicData uri="http://schemas.openxmlformats.org/drawingml/2006/picture">
-                <pic:pic xmlns:pic="http://schemas.openxmlformats.org/drawingml/2006/picture">
-                  <pic:nvPicPr>
-                    <pic:cNvPr id="221" name="Image 221"/>
-                    <pic:cNvPicPr/>
-                  </pic:nvPicPr>
-                  <pic:blipFill>
-                    <a:blip r:embed="rId34" cstate="print">
-                      <a:extLst>
-                        <a:ext uri="{28A0092B-C50C-407E-A947-70E740481C1C}">
-                          <a14:useLocalDpi xmlns:a14="http://schemas.microsoft.com/office/drawing/2010/main" val="0"/>
-                        </a:ext>
-                      </a:extLst>
-                    </a:blip>
-                    <a:stretch>
-                      <a:fillRect/>
-                    </a:stretch>
-                  </pic:blipFill>
-                  <pic:spPr>
-                    <a:xfrm>
-                      <a:off x="0" y="0"/>
-                      <a:ext cx="7246530" cy="7484534"/>
-                    </a:xfrm>
-                    <a:prstGeom prst="rect">
-                      <a:avLst/>
-                    </a:prstGeom>
-                  </pic:spPr>
-                </pic:pic>
-              </a:graphicData>
-            </a:graphic>
-            <wp14:sizeRelH relativeFrom="margin">
-              <wp14:pctWidth>0</wp14:pctWidth>
-            </wp14:sizeRelH>
-            <wp14:sizeRelV relativeFrom="margin">
-              <wp14:pctHeight>0</wp14:pctHeight>
-            </wp14:sizeRelV>
-          </wp:anchor>
-        </w:drawing>
-      </w:r>
     </w:p>
     <w:p>
       <w:pPr>
@@ -10030,13 +10006,13 @@
         <mc:AlternateContent>
           <mc:Choice Requires="wps">
             <w:drawing>
-              <wp:anchor distT="45720" distB="45720" distL="114300" distR="114300" simplePos="0" relativeHeight="251680256" behindDoc="0" locked="0" layoutInCell="1" allowOverlap="1" wp14:anchorId="28E74F44" wp14:editId="04AD2126">
+              <wp:anchor distT="45720" distB="45720" distL="114300" distR="114300" simplePos="0" relativeHeight="251680256" behindDoc="0" locked="0" layoutInCell="1" allowOverlap="1" wp14:anchorId="28E74F44" wp14:editId="6C161DF6">
                 <wp:simplePos x="0" y="0"/>
                 <wp:positionH relativeFrom="page">
-                  <wp:posOffset>6468533</wp:posOffset>
+                  <wp:align>right</wp:align>
                 </wp:positionH>
                 <wp:positionV relativeFrom="paragraph">
-                  <wp:posOffset>927100</wp:posOffset>
+                  <wp:posOffset>995339</wp:posOffset>
                 </wp:positionV>
                 <wp:extent cx="1094105" cy="234738"/>
                 <wp:effectExtent l="0" t="0" r="0" b="0"/>
@@ -10134,7 +10110,7 @@
           </mc:Choice>
           <mc:Fallback>
             <w:pict>
-              <v:shape w14:anchorId="28E74F44" id="_x0000_s1068" type="#_x0000_t66" style="position:absolute;left:0;text-align:left;margin-left:509.35pt;margin-top:73pt;width:86.15pt;height:18.5pt;z-index:251680256;visibility:visible;mso-wrap-style:square;mso-width-percent:0;mso-height-percent:0;mso-wrap-distance-left:9pt;mso-wrap-distance-top:3.6pt;mso-wrap-distance-right:9pt;mso-wrap-distance-bottom:3.6pt;mso-position-horizontal:absolute;mso-position-horizontal-relative:page;mso-position-vertical:absolute;mso-position-vertical-relative:text;mso-width-percent:0;mso-height-percent:0;mso-width-relative:margin;mso-height-relative:margin;v-text-anchor:top" o:gfxdata="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" adj="2698,0" fillcolor="#bfbfbf [2412]" stroked="f">
+              <v:shape w14:anchorId="28E74F44" id="_x0000_s1068" type="#_x0000_t66" style="position:absolute;left:0;text-align:left;margin-left:34.95pt;margin-top:78.35pt;width:86.15pt;height:18.5pt;z-index:251680256;visibility:visible;mso-wrap-style:square;mso-width-percent:0;mso-height-percent:0;mso-wrap-distance-left:9pt;mso-wrap-distance-top:3.6pt;mso-wrap-distance-right:9pt;mso-wrap-distance-bottom:3.6pt;mso-position-horizontal:right;mso-position-horizontal-relative:page;mso-position-vertical:absolute;mso-position-vertical-relative:text;mso-width-percent:0;mso-height-percent:0;mso-width-relative:margin;mso-height-relative:margin;v-text-anchor:top" o:gfxdata="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" adj="2698,0" fillcolor="#bfbfbf [2412]" stroked="f">
                 <v:textbox>
                   <w:txbxContent>
                     <w:p>
@@ -10543,6 +10519,7 @@
       <w:r>
         <w:rPr>
           <w:rFonts w:ascii="Segoe UI" w:hAnsi="Segoe UI" w:cs="Segoe UI"/>
+          <w:noProof/>
         </w:rPr>
         <mc:AlternateContent>
           <mc:Choice Requires="wps">
@@ -10699,6 +10676,7 @@
       <w:r>
         <w:rPr>
           <w:rFonts w:ascii="Segoe UI" w:hAnsi="Segoe UI" w:cs="Segoe UI"/>
+          <w:noProof/>
         </w:rPr>
         <mc:AlternateContent>
           <mc:Choice Requires="wps">
@@ -11237,11 +11215,79 @@
       </w:pPr>
       <w:r>
         <w:rPr>
+          <w:rFonts w:ascii="Segoe UI" w:hAnsi="Segoe UI" w:cs="Segoe UI"/>
           <w:noProof/>
         </w:rPr>
         <w:lastRenderedPageBreak/>
         <w:drawing>
-          <wp:anchor distT="0" distB="0" distL="114300" distR="114300" simplePos="0" relativeHeight="251785728" behindDoc="1" locked="0" layoutInCell="1" allowOverlap="1" wp14:anchorId="67633C39" wp14:editId="0B7A42F1">
+          <wp:anchor distT="0" distB="0" distL="114300" distR="114300" simplePos="0" relativeHeight="251782656" behindDoc="0" locked="0" layoutInCell="1" allowOverlap="1" wp14:anchorId="408FED37" wp14:editId="7B102718">
+            <wp:simplePos x="0" y="0"/>
+            <wp:positionH relativeFrom="column">
+              <wp:posOffset>218440</wp:posOffset>
+            </wp:positionH>
+            <wp:positionV relativeFrom="paragraph">
+              <wp:posOffset>-389918</wp:posOffset>
+            </wp:positionV>
+            <wp:extent cx="6395720" cy="7249133"/>
+            <wp:effectExtent l="0" t="0" r="0" b="0"/>
+            <wp:wrapNone/>
+            <wp:docPr id="245" name="Image 245"/>
+            <wp:cNvGraphicFramePr>
+              <a:graphicFrameLocks xmlns:a="http://schemas.openxmlformats.org/drawingml/2006/main" noChangeAspect="1"/>
+            </wp:cNvGraphicFramePr>
+            <a:graphic xmlns:a="http://schemas.openxmlformats.org/drawingml/2006/main">
+              <a:graphicData uri="http://schemas.openxmlformats.org/drawingml/2006/picture">
+                <pic:pic xmlns:pic="http://schemas.openxmlformats.org/drawingml/2006/picture">
+                  <pic:nvPicPr>
+                    <pic:cNvPr id="245" name="Image 245"/>
+                    <pic:cNvPicPr/>
+                  </pic:nvPicPr>
+                  <pic:blipFill rotWithShape="1">
+                    <a:blip r:embed="rId38" cstate="print">
+                      <a:extLst>
+                        <a:ext uri="{28A0092B-C50C-407E-A947-70E740481C1C}">
+                          <a14:useLocalDpi xmlns:a14="http://schemas.microsoft.com/office/drawing/2010/main" val="0"/>
+                        </a:ext>
+                      </a:extLst>
+                    </a:blip>
+                    <a:srcRect t="2565"/>
+                    <a:stretch/>
+                  </pic:blipFill>
+                  <pic:spPr bwMode="auto">
+                    <a:xfrm>
+                      <a:off x="0" y="0"/>
+                      <a:ext cx="6395720" cy="7249133"/>
+                    </a:xfrm>
+                    <a:prstGeom prst="rect">
+                      <a:avLst/>
+                    </a:prstGeom>
+                    <a:ln>
+                      <a:noFill/>
+                    </a:ln>
+                    <a:extLst>
+                      <a:ext uri="{53640926-AAD7-44D8-BBD7-CCE9431645EC}">
+                        <a14:shadowObscured xmlns:a14="http://schemas.microsoft.com/office/drawing/2010/main"/>
+                      </a:ext>
+                    </a:extLst>
+                  </pic:spPr>
+                </pic:pic>
+              </a:graphicData>
+            </a:graphic>
+            <wp14:sizeRelH relativeFrom="margin">
+              <wp14:pctWidth>0</wp14:pctWidth>
+            </wp14:sizeRelH>
+            <wp14:sizeRelV relativeFrom="margin">
+              <wp14:pctHeight>0</wp14:pctHeight>
+            </wp14:sizeRelV>
+          </wp:anchor>
+        </w:drawing>
+      </w:r>
+      <w:r>
+        <w:rPr>
+          <w:noProof/>
+        </w:rPr>
+        <w:drawing>
+          <wp:anchor distT="0" distB="0" distL="114300" distR="114300" simplePos="0" relativeHeight="251785728" behindDoc="1" locked="0" layoutInCell="1" allowOverlap="1" wp14:anchorId="67633C39" wp14:editId="2D86AB24">
             <wp:simplePos x="0" y="0"/>
             <wp:positionH relativeFrom="page">
               <wp:align>right</wp:align>
@@ -11296,24 +11342,63 @@
           </wp:anchor>
         </w:drawing>
       </w:r>
+    </w:p>
+    <w:p>
+      <w:pPr>
+        <w:jc w:val="center"/>
+        <w:rPr>
+          <w:rFonts w:ascii="Segoe UI" w:hAnsi="Segoe UI" w:cs="Segoe UI"/>
+        </w:rPr>
+      </w:pPr>
+    </w:p>
+    <w:p>
+      <w:pPr>
+        <w:jc w:val="center"/>
+        <w:rPr>
+          <w:rFonts w:ascii="Segoe UI" w:hAnsi="Segoe UI" w:cs="Segoe UI"/>
+        </w:rPr>
+      </w:pPr>
+    </w:p>
+    <w:p>
+      <w:pPr>
+        <w:jc w:val="center"/>
+        <w:rPr>
+          <w:rFonts w:ascii="Segoe UI" w:hAnsi="Segoe UI" w:cs="Segoe UI"/>
+        </w:rPr>
+      </w:pPr>
+    </w:p>
+    <w:p>
+      <w:pPr>
+        <w:jc w:val="center"/>
+        <w:rPr>
+          <w:rFonts w:ascii="Segoe UI" w:hAnsi="Segoe UI" w:cs="Segoe UI"/>
+        </w:rPr>
+      </w:pPr>
+    </w:p>
+    <w:p>
+      <w:pPr>
+        <w:jc w:val="center"/>
+        <w:rPr>
+          <w:rFonts w:ascii="Segoe UI" w:hAnsi="Segoe UI" w:cs="Segoe UI"/>
+        </w:rPr>
+      </w:pPr>
       <w:r>
         <w:rPr>
-          <w:rFonts w:ascii="Segoe UI" w:hAnsi="Segoe UI" w:cs="Segoe UI"/>
           <w:noProof/>
         </w:rPr>
         <w:drawing>
-          <wp:anchor distT="0" distB="0" distL="114300" distR="114300" simplePos="0" relativeHeight="251782656" behindDoc="0" locked="0" layoutInCell="1" allowOverlap="1" wp14:anchorId="408FED37" wp14:editId="1339CF36">
+          <wp:anchor distT="0" distB="0" distL="114300" distR="114300" simplePos="0" relativeHeight="251788800" behindDoc="0" locked="0" layoutInCell="1" allowOverlap="1" wp14:anchorId="22A02AE8" wp14:editId="0D65D1AE">
             <wp:simplePos x="0" y="0"/>
-            <wp:positionH relativeFrom="column">
-              <wp:posOffset>92921</wp:posOffset>
+            <wp:positionH relativeFrom="margin">
+              <wp:posOffset>26670</wp:posOffset>
             </wp:positionH>
             <wp:positionV relativeFrom="paragraph">
-              <wp:posOffset>-457623</wp:posOffset>
+              <wp:posOffset>6913245</wp:posOffset>
             </wp:positionV>
-            <wp:extent cx="6645910" cy="7440295"/>
-            <wp:effectExtent l="0" t="0" r="0" b="0"/>
+            <wp:extent cx="3223260" cy="1383030"/>
+            <wp:effectExtent l="0" t="0" r="0" b="7620"/>
             <wp:wrapNone/>
-            <wp:docPr id="245" name="Image 245" descr="Une image contenant texte&#10;&#10;Description générée automatiquement"/>
+            <wp:docPr id="18" name="Image 18"/>
             <wp:cNvGraphicFramePr>
               <a:graphicFrameLocks xmlns:a="http://schemas.openxmlformats.org/drawingml/2006/main" noChangeAspect="1"/>
             </wp:cNvGraphicFramePr>
@@ -11321,101 +11406,7 @@
               <a:graphicData uri="http://schemas.openxmlformats.org/drawingml/2006/picture">
                 <pic:pic xmlns:pic="http://schemas.openxmlformats.org/drawingml/2006/picture">
                   <pic:nvPicPr>
-                    <pic:cNvPr id="245" name="Image 245" descr="Une image contenant texte&#10;&#10;Description générée automatiquement"/>
-                    <pic:cNvPicPr/>
-                  </pic:nvPicPr>
-                  <pic:blipFill>
-                    <a:blip r:embed="rId38" cstate="print">
-                      <a:extLst>
-                        <a:ext uri="{28A0092B-C50C-407E-A947-70E740481C1C}">
-                          <a14:useLocalDpi xmlns:a14="http://schemas.microsoft.com/office/drawing/2010/main" val="0"/>
-                        </a:ext>
-                      </a:extLst>
-                    </a:blip>
-                    <a:stretch>
-                      <a:fillRect/>
-                    </a:stretch>
-                  </pic:blipFill>
-                  <pic:spPr>
-                    <a:xfrm>
-                      <a:off x="0" y="0"/>
-                      <a:ext cx="6645910" cy="7440295"/>
-                    </a:xfrm>
-                    <a:prstGeom prst="rect">
-                      <a:avLst/>
-                    </a:prstGeom>
-                  </pic:spPr>
-                </pic:pic>
-              </a:graphicData>
-            </a:graphic>
-          </wp:anchor>
-        </w:drawing>
-      </w:r>
-    </w:p>
-    <w:p>
-      <w:pPr>
-        <w:jc w:val="center"/>
-        <w:rPr>
-          <w:rFonts w:ascii="Segoe UI" w:hAnsi="Segoe UI" w:cs="Segoe UI"/>
-        </w:rPr>
-      </w:pPr>
-    </w:p>
-    <w:p>
-      <w:pPr>
-        <w:jc w:val="center"/>
-        <w:rPr>
-          <w:rFonts w:ascii="Segoe UI" w:hAnsi="Segoe UI" w:cs="Segoe UI"/>
-        </w:rPr>
-      </w:pPr>
-    </w:p>
-    <w:p>
-      <w:pPr>
-        <w:jc w:val="center"/>
-        <w:rPr>
-          <w:rFonts w:ascii="Segoe UI" w:hAnsi="Segoe UI" w:cs="Segoe UI"/>
-        </w:rPr>
-      </w:pPr>
-    </w:p>
-    <w:p>
-      <w:pPr>
-        <w:jc w:val="center"/>
-        <w:rPr>
-          <w:rFonts w:ascii="Segoe UI" w:hAnsi="Segoe UI" w:cs="Segoe UI"/>
-        </w:rPr>
-      </w:pPr>
-    </w:p>
-    <w:p>
-      <w:pPr>
-        <w:jc w:val="center"/>
-        <w:rPr>
-          <w:rFonts w:ascii="Segoe UI" w:hAnsi="Segoe UI" w:cs="Segoe UI"/>
-        </w:rPr>
-      </w:pPr>
-      <w:r>
-        <w:rPr>
-          <w:noProof/>
-        </w:rPr>
-        <w:drawing>
-          <wp:anchor distT="0" distB="0" distL="114300" distR="114300" simplePos="0" relativeHeight="251783680" behindDoc="0" locked="0" layoutInCell="1" allowOverlap="1" wp14:anchorId="6BF5A52E" wp14:editId="64CEA49F">
-            <wp:simplePos x="0" y="0"/>
-            <wp:positionH relativeFrom="column">
-              <wp:posOffset>84878</wp:posOffset>
-            </wp:positionH>
-            <wp:positionV relativeFrom="paragraph">
-              <wp:posOffset>6236335</wp:posOffset>
-            </wp:positionV>
-            <wp:extent cx="6645910" cy="1885950"/>
-            <wp:effectExtent l="0" t="0" r="2540" b="0"/>
-            <wp:wrapNone/>
-            <wp:docPr id="261" name="Image 261" descr="Une image contenant texte&#10;&#10;Description générée automatiquement"/>
-            <wp:cNvGraphicFramePr>
-              <a:graphicFrameLocks xmlns:a="http://schemas.openxmlformats.org/drawingml/2006/main" noChangeAspect="1"/>
-            </wp:cNvGraphicFramePr>
-            <a:graphic xmlns:a="http://schemas.openxmlformats.org/drawingml/2006/main">
-              <a:graphicData uri="http://schemas.openxmlformats.org/drawingml/2006/picture">
-                <pic:pic xmlns:pic="http://schemas.openxmlformats.org/drawingml/2006/picture">
-                  <pic:nvPicPr>
-                    <pic:cNvPr id="261" name="Image 261" descr="Une image contenant texte&#10;&#10;Description générée automatiquement"/>
+                    <pic:cNvPr id="18" name="Image 18"/>
                     <pic:cNvPicPr/>
                   </pic:nvPicPr>
                   <pic:blipFill>
@@ -11433,7 +11424,7 @@
                   <pic:spPr>
                     <a:xfrm>
                       <a:off x="0" y="0"/>
-                      <a:ext cx="6645910" cy="1885950"/>
+                      <a:ext cx="3223260" cy="1383030"/>
                     </a:xfrm>
                     <a:prstGeom prst="rect">
                       <a:avLst/>
@@ -11442,6 +11433,72 @@
                 </pic:pic>
               </a:graphicData>
             </a:graphic>
+            <wp14:sizeRelH relativeFrom="margin">
+              <wp14:pctWidth>0</wp14:pctWidth>
+            </wp14:sizeRelH>
+            <wp14:sizeRelV relativeFrom="margin">
+              <wp14:pctHeight>0</wp14:pctHeight>
+            </wp14:sizeRelV>
+          </wp:anchor>
+        </w:drawing>
+      </w:r>
+      <w:r>
+        <w:rPr>
+          <w:noProof/>
+        </w:rPr>
+        <w:drawing>
+          <wp:anchor distT="0" distB="0" distL="114300" distR="114300" simplePos="0" relativeHeight="251789824" behindDoc="0" locked="0" layoutInCell="1" allowOverlap="1" wp14:anchorId="28AF2C75" wp14:editId="64A226CB">
+            <wp:simplePos x="0" y="0"/>
+            <wp:positionH relativeFrom="margin">
+              <wp:posOffset>3395207</wp:posOffset>
+            </wp:positionH>
+            <wp:positionV relativeFrom="paragraph">
+              <wp:posOffset>5220556</wp:posOffset>
+            </wp:positionV>
+            <wp:extent cx="3323093" cy="1422142"/>
+            <wp:effectExtent l="0" t="0" r="0" b="6985"/>
+            <wp:wrapNone/>
+            <wp:docPr id="19" name="Image 19" descr="Une image contenant texte&#10;&#10;Description générée automatiquement"/>
+            <wp:cNvGraphicFramePr>
+              <a:graphicFrameLocks xmlns:a="http://schemas.openxmlformats.org/drawingml/2006/main" noChangeAspect="1"/>
+            </wp:cNvGraphicFramePr>
+            <a:graphic xmlns:a="http://schemas.openxmlformats.org/drawingml/2006/main">
+              <a:graphicData uri="http://schemas.openxmlformats.org/drawingml/2006/picture">
+                <pic:pic xmlns:pic="http://schemas.openxmlformats.org/drawingml/2006/picture">
+                  <pic:nvPicPr>
+                    <pic:cNvPr id="19" name="Image 19" descr="Une image contenant texte&#10;&#10;Description générée automatiquement"/>
+                    <pic:cNvPicPr/>
+                  </pic:nvPicPr>
+                  <pic:blipFill>
+                    <a:blip r:embed="rId40" cstate="print">
+                      <a:extLst>
+                        <a:ext uri="{28A0092B-C50C-407E-A947-70E740481C1C}">
+                          <a14:useLocalDpi xmlns:a14="http://schemas.microsoft.com/office/drawing/2010/main" val="0"/>
+                        </a:ext>
+                      </a:extLst>
+                    </a:blip>
+                    <a:stretch>
+                      <a:fillRect/>
+                    </a:stretch>
+                  </pic:blipFill>
+                  <pic:spPr>
+                    <a:xfrm>
+                      <a:off x="0" y="0"/>
+                      <a:ext cx="3323093" cy="1422142"/>
+                    </a:xfrm>
+                    <a:prstGeom prst="rect">
+                      <a:avLst/>
+                    </a:prstGeom>
+                  </pic:spPr>
+                </pic:pic>
+              </a:graphicData>
+            </a:graphic>
+            <wp14:sizeRelH relativeFrom="margin">
+              <wp14:pctWidth>0</wp14:pctWidth>
+            </wp14:sizeRelH>
+            <wp14:sizeRelV relativeFrom="margin">
+              <wp14:pctHeight>0</wp14:pctHeight>
+            </wp14:sizeRelV>
           </wp:anchor>
         </w:drawing>
       </w:r>
@@ -11452,18 +11509,18 @@
         <mc:AlternateContent>
           <mc:Choice Requires="wps">
             <w:drawing>
-              <wp:anchor distT="45720" distB="45720" distL="114300" distR="114300" simplePos="0" relativeHeight="251781632" behindDoc="0" locked="0" layoutInCell="1" allowOverlap="1" wp14:anchorId="27DC48DB" wp14:editId="557F980C">
+              <wp:anchor distT="45720" distB="45720" distL="114300" distR="114300" simplePos="0" relativeHeight="251767296" behindDoc="0" locked="0" layoutInCell="1" allowOverlap="1" wp14:anchorId="0AC224AF" wp14:editId="770BF1F8">
                 <wp:simplePos x="0" y="0"/>
-                <wp:positionH relativeFrom="page">
-                  <wp:align>right</wp:align>
+                <wp:positionH relativeFrom="margin">
+                  <wp:posOffset>-195249</wp:posOffset>
                 </wp:positionH>
                 <wp:positionV relativeFrom="paragraph">
-                  <wp:posOffset>8452485</wp:posOffset>
+                  <wp:posOffset>5259705</wp:posOffset>
                 </wp:positionV>
-                <wp:extent cx="1094105" cy="251671"/>
+                <wp:extent cx="3371215" cy="1494790"/>
                 <wp:effectExtent l="0" t="0" r="0" b="0"/>
-                <wp:wrapNone/>
-                <wp:docPr id="260" name="Zone de texte 2"/>
+                <wp:wrapSquare wrapText="bothSides"/>
+                <wp:docPr id="244" name="Zone de texte 2"/>
                 <wp:cNvGraphicFramePr>
                   <a:graphicFrameLocks xmlns:a="http://schemas.openxmlformats.org/drawingml/2006/main"/>
                 </wp:cNvGraphicFramePr>
@@ -11476,19 +11533,12 @@
                       <wps:spPr bwMode="auto">
                         <a:xfrm>
                           <a:off x="0" y="0"/>
-                          <a:ext cx="1094105" cy="251671"/>
+                          <a:ext cx="3371215" cy="1494790"/>
                         </a:xfrm>
-                        <a:prstGeom prst="leftArrow">
-                          <a:avLst>
-                            <a:gd name="adj1" fmla="val 100000"/>
-                            <a:gd name="adj2" fmla="val 58228"/>
-                          </a:avLst>
+                        <a:prstGeom prst="rect">
+                          <a:avLst/>
                         </a:prstGeom>
-                        <a:solidFill>
-                          <a:schemeClr val="bg1">
-                            <a:lumMod val="75000"/>
-                          </a:schemeClr>
-                        </a:solidFill>
+                        <a:noFill/>
                         <a:ln w="9525">
                           <a:noFill/>
                           <a:miter lim="800000"/>
@@ -11500,41 +11550,78 @@
                         <w:txbxContent>
                           <w:p>
                             <w:pPr>
-                              <w:spacing w:after="0"/>
-                              <w:jc w:val="center"/>
-                              <w:rPr>
-                                <w:rFonts w:ascii="Cascadia Code" w:hAnsi="Cascadia Code" w:cs="Cascadia Code"/>
-                                <w:color w:val="000000" w:themeColor="text1"/>
-                                <w:sz w:val="18"/>
-                                <w:szCs w:val="18"/>
+                              <w:jc w:val="both"/>
+                              <w:rPr>
+                                <w:rFonts w:ascii="Segoe UI" w:hAnsi="Segoe UI" w:cs="Segoe UI"/>
                               </w:rPr>
                             </w:pPr>
                             <w:r>
                               <w:rPr>
-                                <w:rFonts w:ascii="Cascadia Code" w:hAnsi="Cascadia Code" w:cs="Cascadia Code"/>
-                                <w:color w:val="000000" w:themeColor="text1"/>
-                                <w:sz w:val="18"/>
-                                <w:szCs w:val="18"/>
-                              </w:rPr>
-                              <w:t>10</w:t>
+                                <w:rFonts w:ascii="Segoe UI" w:hAnsi="Segoe UI" w:cs="Segoe UI"/>
+                              </w:rPr>
+                              <w:tab/>
+                              <w:t xml:space="preserve">Pour montrer cela, nous allons comparer la vitesse de calcul de la dégénérescence du graphe </w:t>
                             </w:r>
                             <w:r>
                               <w:rPr>
-                                <w:rFonts w:ascii="Cascadia Code" w:hAnsi="Cascadia Code" w:cs="Cascadia Code"/>
-                                <w:color w:val="000000" w:themeColor="text1"/>
-                                <w:sz w:val="18"/>
-                                <w:szCs w:val="18"/>
-                              </w:rPr>
-                              <w:t>/1</w:t>
+                                <w:rFonts w:ascii="Segoe UI" w:hAnsi="Segoe UI" w:cs="Segoe UI"/>
+                                <w:b/>
+                                <w:bCs/>
+                              </w:rPr>
+                              <w:t>Flickr</w:t>
                             </w:r>
                             <w:r>
                               <w:rPr>
-                                <w:rFonts w:ascii="Cascadia Code" w:hAnsi="Cascadia Code" w:cs="Cascadia Code"/>
-                                <w:color w:val="000000" w:themeColor="text1"/>
-                                <w:sz w:val="18"/>
-                                <w:szCs w:val="18"/>
-                              </w:rPr>
-                              <w:t>0</w:t>
+                                <w:rFonts w:ascii="Segoe UI" w:hAnsi="Segoe UI" w:cs="Segoe UI"/>
+                              </w:rPr>
+                              <w:t xml:space="preserve">. </w:t>
+                            </w:r>
+                            <w:r>
+                              <w:rPr>
+                                <w:rFonts w:ascii="Segoe UI" w:hAnsi="Segoe UI" w:cs="Segoe UI"/>
+                              </w:rPr>
+                              <w:br/>
+                              <w:t xml:space="preserve">Ce graphe est composé de plus de </w:t>
+                            </w:r>
+                            <w:r>
+                              <w:rPr>
+                                <w:rFonts w:ascii="Segoe UI" w:hAnsi="Segoe UI" w:cs="Segoe UI"/>
+                                <w:b/>
+                                <w:bCs/>
+                              </w:rPr>
+                              <w:t>8 500 000 arrêtes</w:t>
+                            </w:r>
+                            <w:r>
+                              <w:rPr>
+                                <w:rFonts w:ascii="Segoe UI" w:hAnsi="Segoe UI" w:cs="Segoe UI"/>
+                              </w:rPr>
+                              <w:t xml:space="preserve"> et est stocké dans un fichier pesant près de </w:t>
+                            </w:r>
+                            <w:r>
+                              <w:rPr>
+                                <w:rFonts w:ascii="Segoe UI" w:hAnsi="Segoe UI" w:cs="Segoe UI"/>
+                                <w:b/>
+                                <w:bCs/>
+                              </w:rPr>
+                              <w:t>100Mo</w:t>
+                            </w:r>
+                            <w:r>
+                              <w:rPr>
+                                <w:rFonts w:ascii="Segoe UI" w:hAnsi="Segoe UI" w:cs="Segoe UI"/>
+                              </w:rPr>
+                              <w:t xml:space="preserve">. Le calcul est </w:t>
+                            </w:r>
+                            <w:r>
+                              <w:rPr>
+                                <w:rFonts w:ascii="Segoe UI" w:hAnsi="Segoe UI" w:cs="Segoe UI"/>
+                              </w:rPr>
+                              <w:t>pourtant très rapide mais la différence est saisissante</w:t>
+                            </w:r>
+                            <w:r>
+                              <w:rPr>
+                                <w:rFonts w:ascii="Segoe UI" w:hAnsi="Segoe UI" w:cs="Segoe UI"/>
+                              </w:rPr>
+                              <w:t xml:space="preserve"> </w:t>
                             </w:r>
                           </w:p>
                         </w:txbxContent>
@@ -11556,218 +11643,7 @@
           </mc:Choice>
           <mc:Fallback>
             <w:pict>
-              <v:shape w14:anchorId="27DC48DB" id="_x0000_s1073" type="#_x0000_t66" style="position:absolute;left:0;text-align:left;margin-left:34.95pt;margin-top:665.55pt;width:86.15pt;height:19.8pt;z-index:251781632;visibility:visible;mso-wrap-style:square;mso-width-percent:0;mso-height-percent:0;mso-wrap-distance-left:9pt;mso-wrap-distance-top:3.6pt;mso-wrap-distance-right:9pt;mso-wrap-distance-bottom:3.6pt;mso-position-horizontal:right;mso-position-horizontal-relative:page;mso-position-vertical:absolute;mso-position-vertical-relative:text;mso-width-percent:0;mso-height-percent:0;mso-width-relative:margin;mso-height-relative:margin;v-text-anchor:top" o:gfxdata="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" adj="2893,0" fillcolor="#bfbfbf [2412]" stroked="f">
-                <v:textbox>
-                  <w:txbxContent>
-                    <w:p>
-                      <w:pPr>
-                        <w:spacing w:after="0"/>
-                        <w:jc w:val="center"/>
-                        <w:rPr>
-                          <w:rFonts w:ascii="Cascadia Code" w:hAnsi="Cascadia Code" w:cs="Cascadia Code"/>
-                          <w:color w:val="000000" w:themeColor="text1"/>
-                          <w:sz w:val="18"/>
-                          <w:szCs w:val="18"/>
-                        </w:rPr>
-                      </w:pPr>
-                      <w:r>
-                        <w:rPr>
-                          <w:rFonts w:ascii="Cascadia Code" w:hAnsi="Cascadia Code" w:cs="Cascadia Code"/>
-                          <w:color w:val="000000" w:themeColor="text1"/>
-                          <w:sz w:val="18"/>
-                          <w:szCs w:val="18"/>
-                        </w:rPr>
-                        <w:t>10</w:t>
-                      </w:r>
-                      <w:r>
-                        <w:rPr>
-                          <w:rFonts w:ascii="Cascadia Code" w:hAnsi="Cascadia Code" w:cs="Cascadia Code"/>
-                          <w:color w:val="000000" w:themeColor="text1"/>
-                          <w:sz w:val="18"/>
-                          <w:szCs w:val="18"/>
-                        </w:rPr>
-                        <w:t>/1</w:t>
-                      </w:r>
-                      <w:r>
-                        <w:rPr>
-                          <w:rFonts w:ascii="Cascadia Code" w:hAnsi="Cascadia Code" w:cs="Cascadia Code"/>
-                          <w:color w:val="000000" w:themeColor="text1"/>
-                          <w:sz w:val="18"/>
-                          <w:szCs w:val="18"/>
-                        </w:rPr>
-                        <w:t>0</w:t>
-                      </w:r>
-                    </w:p>
-                  </w:txbxContent>
-                </v:textbox>
-                <w10:wrap anchorx="page"/>
-              </v:shape>
-            </w:pict>
-          </mc:Fallback>
-        </mc:AlternateContent>
-      </w:r>
-      <w:r>
-        <w:rPr>
-          <w:noProof/>
-        </w:rPr>
-        <mc:AlternateContent>
-          <mc:Choice Requires="wps">
-            <w:drawing>
-              <wp:anchor distT="45720" distB="45720" distL="114300" distR="114300" simplePos="0" relativeHeight="251767296" behindDoc="0" locked="0" layoutInCell="1" allowOverlap="1" wp14:anchorId="0AC224AF" wp14:editId="08EC613F">
-                <wp:simplePos x="0" y="0"/>
-                <wp:positionH relativeFrom="margin">
-                  <wp:align>center</wp:align>
-                </wp:positionH>
-                <wp:positionV relativeFrom="paragraph">
-                  <wp:posOffset>5351992</wp:posOffset>
-                </wp:positionV>
-                <wp:extent cx="6867525" cy="770255"/>
-                <wp:effectExtent l="0" t="0" r="0" b="0"/>
-                <wp:wrapSquare wrapText="bothSides"/>
-                <wp:docPr id="244" name="Zone de texte 2"/>
-                <wp:cNvGraphicFramePr>
-                  <a:graphicFrameLocks xmlns:a="http://schemas.openxmlformats.org/drawingml/2006/main"/>
-                </wp:cNvGraphicFramePr>
-                <a:graphic xmlns:a="http://schemas.openxmlformats.org/drawingml/2006/main">
-                  <a:graphicData uri="http://schemas.microsoft.com/office/word/2010/wordprocessingShape">
-                    <wps:wsp>
-                      <wps:cNvSpPr txBox="1">
-                        <a:spLocks noChangeArrowheads="1"/>
-                      </wps:cNvSpPr>
-                      <wps:spPr bwMode="auto">
-                        <a:xfrm>
-                          <a:off x="0" y="0"/>
-                          <a:ext cx="6867525" cy="770255"/>
-                        </a:xfrm>
-                        <a:prstGeom prst="rect">
-                          <a:avLst/>
-                        </a:prstGeom>
-                        <a:noFill/>
-                        <a:ln w="9525">
-                          <a:noFill/>
-                          <a:miter lim="800000"/>
-                          <a:headEnd/>
-                          <a:tailEnd/>
-                        </a:ln>
-                      </wps:spPr>
-                      <wps:txbx>
-                        <w:txbxContent>
-                          <w:p>
-                            <w:pPr>
-                              <w:jc w:val="both"/>
-                              <w:rPr>
-                                <w:rFonts w:ascii="Segoe UI" w:hAnsi="Segoe UI" w:cs="Segoe UI"/>
-                              </w:rPr>
-                            </w:pPr>
-                            <w:r>
-                              <w:rPr>
-                                <w:rFonts w:ascii="Segoe UI" w:hAnsi="Segoe UI" w:cs="Segoe UI"/>
-                              </w:rPr>
-                              <w:tab/>
-                              <w:t xml:space="preserve">Pour montrer cela, nous allons comparer la vitesse de calcul de la dégénérescence du graphe </w:t>
-                            </w:r>
-                            <w:r>
-                              <w:rPr>
-                                <w:rFonts w:ascii="Segoe UI" w:hAnsi="Segoe UI" w:cs="Segoe UI"/>
-                                <w:b/>
-                                <w:bCs/>
-                              </w:rPr>
-                              <w:t>Flickr</w:t>
-                            </w:r>
-                            <w:r>
-                              <w:rPr>
-                                <w:rFonts w:ascii="Segoe UI" w:hAnsi="Segoe UI" w:cs="Segoe UI"/>
-                              </w:rPr>
-                              <w:t xml:space="preserve">. </w:t>
-                            </w:r>
-                            <w:r>
-                              <w:rPr>
-                                <w:rFonts w:ascii="Segoe UI" w:hAnsi="Segoe UI" w:cs="Segoe UI"/>
-                              </w:rPr>
-                              <w:br/>
-                              <w:t xml:space="preserve">Ce graphe est composé de plus de </w:t>
-                            </w:r>
-                            <w:r>
-                              <w:rPr>
-                                <w:rFonts w:ascii="Segoe UI" w:hAnsi="Segoe UI" w:cs="Segoe UI"/>
-                                <w:b/>
-                                <w:bCs/>
-                              </w:rPr>
-                              <w:t>8 500 000 arrêtes</w:t>
-                            </w:r>
-                            <w:r>
-                              <w:rPr>
-                                <w:rFonts w:ascii="Segoe UI" w:hAnsi="Segoe UI" w:cs="Segoe UI"/>
-                              </w:rPr>
-                              <w:t xml:space="preserve"> et est stocké dans un fichier pesant près de </w:t>
-                            </w:r>
-                            <w:r>
-                              <w:rPr>
-                                <w:rFonts w:ascii="Segoe UI" w:hAnsi="Segoe UI" w:cs="Segoe UI"/>
-                                <w:b/>
-                                <w:bCs/>
-                              </w:rPr>
-                              <w:t>100Mo</w:t>
-                            </w:r>
-                            <w:r>
-                              <w:rPr>
-                                <w:rFonts w:ascii="Segoe UI" w:hAnsi="Segoe UI" w:cs="Segoe UI"/>
-                              </w:rPr>
-                              <w:t xml:space="preserve">. Le calcul est assez long et nous permettra de voir à quel point </w:t>
-                            </w:r>
-                            <w:proofErr w:type="spellStart"/>
-                            <w:r>
-                              <w:rPr>
-                                <w:rFonts w:ascii="Segoe UI" w:hAnsi="Segoe UI" w:cs="Segoe UI"/>
-                              </w:rPr>
-                              <w:t>Matula</w:t>
-                            </w:r>
-                            <w:proofErr w:type="spellEnd"/>
-                            <w:r>
-                              <w:rPr>
-                                <w:rFonts w:ascii="Segoe UI" w:hAnsi="Segoe UI" w:cs="Segoe UI"/>
-                              </w:rPr>
-                              <w:t xml:space="preserve"> </w:t>
-                            </w:r>
-                            <w:r>
-                              <w:rPr>
-                                <w:rFonts w:ascii="Segoe UI" w:hAnsi="Segoe UI" w:cs="Segoe UI"/>
-                              </w:rPr>
-                              <w:t xml:space="preserve">&amp; </w:t>
-                            </w:r>
-                            <w:r>
-                              <w:rPr>
-                                <w:rFonts w:ascii="Segoe UI" w:hAnsi="Segoe UI" w:cs="Segoe UI"/>
-                              </w:rPr>
-                              <w:t>Beck est plus rapide</w:t>
-                            </w:r>
-                            <w:r>
-                              <w:rPr>
-                                <w:rFonts w:ascii="Segoe UI" w:hAnsi="Segoe UI" w:cs="Segoe UI"/>
-                              </w:rPr>
-                              <w:t xml:space="preserve"> : </w:t>
-                            </w:r>
-                          </w:p>
-                        </w:txbxContent>
-                      </wps:txbx>
-                      <wps:bodyPr rot="0" vert="horz" wrap="square" lIns="91440" tIns="45720" rIns="91440" bIns="45720" anchor="t" anchorCtr="0">
-                        <a:noAutofit/>
-                      </wps:bodyPr>
-                    </wps:wsp>
-                  </a:graphicData>
-                </a:graphic>
-                <wp14:sizeRelH relativeFrom="margin">
-                  <wp14:pctWidth>0</wp14:pctWidth>
-                </wp14:sizeRelH>
-                <wp14:sizeRelV relativeFrom="margin">
-                  <wp14:pctHeight>0</wp14:pctHeight>
-                </wp14:sizeRelV>
-              </wp:anchor>
-            </w:drawing>
-          </mc:Choice>
-          <mc:Fallback>
-            <w:pict>
-              <v:shape w14:anchorId="0AC224AF" id="_x0000_s1074" type="#_x0000_t202" style="position:absolute;left:0;text-align:left;margin-left:0;margin-top:421.4pt;width:540.75pt;height:60.65pt;z-index:251767296;visibility:visible;mso-wrap-style:square;mso-width-percent:0;mso-height-percent:0;mso-wrap-distance-left:9pt;mso-wrap-distance-top:3.6pt;mso-wrap-distance-right:9pt;mso-wrap-distance-bottom:3.6pt;mso-position-horizontal:center;mso-position-horizontal-relative:margin;mso-position-vertical:absolute;mso-position-vertical-relative:text;mso-width-percent:0;mso-height-percent:0;mso-width-relative:margin;mso-height-relative:margin;v-text-anchor:top" o:gfxdata="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" filled="f" stroked="f">
+              <v:shape w14:anchorId="0AC224AF" id="_x0000_s1073" type="#_x0000_t202" style="position:absolute;left:0;text-align:left;margin-left:-15.35pt;margin-top:414.15pt;width:265.45pt;height:117.7pt;z-index:251767296;visibility:visible;mso-wrap-style:square;mso-width-percent:0;mso-height-percent:0;mso-wrap-distance-left:9pt;mso-wrap-distance-top:3.6pt;mso-wrap-distance-right:9pt;mso-wrap-distance-bottom:3.6pt;mso-position-horizontal:absolute;mso-position-horizontal-relative:margin;mso-position-vertical:absolute;mso-position-vertical-relative:text;mso-width-percent:0;mso-height-percent:0;mso-width-relative:margin;mso-height-relative:margin;v-text-anchor:top" o:gfxdata="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" filled="f" stroked="f">
                 <v:textbox>
                   <w:txbxContent>
                     <w:p>
@@ -11831,39 +11707,19 @@
                         <w:rPr>
                           <w:rFonts w:ascii="Segoe UI" w:hAnsi="Segoe UI" w:cs="Segoe UI"/>
                         </w:rPr>
-                        <w:t xml:space="preserve">. Le calcul est assez long et nous permettra de voir à quel point </w:t>
+                        <w:t xml:space="preserve">. Le calcul est </w:t>
                       </w:r>
-                      <w:proofErr w:type="spellStart"/>
                       <w:r>
                         <w:rPr>
                           <w:rFonts w:ascii="Segoe UI" w:hAnsi="Segoe UI" w:cs="Segoe UI"/>
                         </w:rPr>
-                        <w:t>Matula</w:t>
+                        <w:t>pourtant très rapide mais la différence est saisissante</w:t>
                       </w:r>
-                      <w:proofErr w:type="spellEnd"/>
                       <w:r>
                         <w:rPr>
                           <w:rFonts w:ascii="Segoe UI" w:hAnsi="Segoe UI" w:cs="Segoe UI"/>
                         </w:rPr>
                         <w:t xml:space="preserve"> </w:t>
-                      </w:r>
-                      <w:r>
-                        <w:rPr>
-                          <w:rFonts w:ascii="Segoe UI" w:hAnsi="Segoe UI" w:cs="Segoe UI"/>
-                        </w:rPr>
-                        <w:t xml:space="preserve">&amp; </w:t>
-                      </w:r>
-                      <w:r>
-                        <w:rPr>
-                          <w:rFonts w:ascii="Segoe UI" w:hAnsi="Segoe UI" w:cs="Segoe UI"/>
-                        </w:rPr>
-                        <w:t>Beck est plus rapide</w:t>
-                      </w:r>
-                      <w:r>
-                        <w:rPr>
-                          <w:rFonts w:ascii="Segoe UI" w:hAnsi="Segoe UI" w:cs="Segoe UI"/>
-                        </w:rPr>
-                        <w:t xml:space="preserve"> : </w:t>
                       </w:r>
                     </w:p>
                   </w:txbxContent>
@@ -11874,9 +11730,436 @@
           </mc:Fallback>
         </mc:AlternateContent>
       </w:r>
+      <w:r>
+        <w:rPr>
+          <w:noProof/>
+        </w:rPr>
+        <mc:AlternateContent>
+          <mc:Choice Requires="wps">
+            <w:drawing>
+              <wp:anchor distT="45720" distB="45720" distL="114300" distR="114300" simplePos="0" relativeHeight="251787776" behindDoc="0" locked="0" layoutInCell="1" allowOverlap="1" wp14:anchorId="1897300C" wp14:editId="5A767C5A">
+                <wp:simplePos x="0" y="0"/>
+                <wp:positionH relativeFrom="margin">
+                  <wp:align>right</wp:align>
+                </wp:positionH>
+                <wp:positionV relativeFrom="paragraph">
+                  <wp:posOffset>6929147</wp:posOffset>
+                </wp:positionV>
+                <wp:extent cx="3244132" cy="1518699"/>
+                <wp:effectExtent l="0" t="0" r="0" b="5715"/>
+                <wp:wrapNone/>
+                <wp:docPr id="4" name="Zone de texte 2"/>
+                <wp:cNvGraphicFramePr>
+                  <a:graphicFrameLocks xmlns:a="http://schemas.openxmlformats.org/drawingml/2006/main"/>
+                </wp:cNvGraphicFramePr>
+                <a:graphic xmlns:a="http://schemas.openxmlformats.org/drawingml/2006/main">
+                  <a:graphicData uri="http://schemas.microsoft.com/office/word/2010/wordprocessingShape">
+                    <wps:wsp>
+                      <wps:cNvSpPr txBox="1">
+                        <a:spLocks noChangeArrowheads="1"/>
+                      </wps:cNvSpPr>
+                      <wps:spPr bwMode="auto">
+                        <a:xfrm>
+                          <a:off x="0" y="0"/>
+                          <a:ext cx="3244132" cy="1518699"/>
+                        </a:xfrm>
+                        <a:prstGeom prst="rect">
+                          <a:avLst/>
+                        </a:prstGeom>
+                        <a:noFill/>
+                        <a:ln w="9525">
+                          <a:noFill/>
+                          <a:miter lim="800000"/>
+                          <a:headEnd/>
+                          <a:tailEnd/>
+                        </a:ln>
+                      </wps:spPr>
+                      <wps:txbx>
+                        <w:txbxContent>
+                          <w:p>
+                            <w:pPr>
+                              <w:jc w:val="both"/>
+                              <w:rPr>
+                                <w:rFonts w:ascii="Segoe UI" w:hAnsi="Segoe UI" w:cs="Segoe UI"/>
+                              </w:rPr>
+                            </w:pPr>
+                            <w:r>
+                              <w:rPr>
+                                <w:rFonts w:ascii="Segoe UI" w:hAnsi="Segoe UI" w:cs="Segoe UI"/>
+                              </w:rPr>
+                              <w:t xml:space="preserve">En effectuant des essais sur des plus grands graphes, nous avons trouvé quelque chose d’étrange. Sur le graphe </w:t>
+                            </w:r>
+                            <w:r>
+                              <w:rPr>
+                                <w:rFonts w:ascii="Segoe UI" w:hAnsi="Segoe UI" w:cs="Segoe UI"/>
+                                <w:b/>
+                                <w:bCs/>
+                              </w:rPr>
+                              <w:t>UK-</w:t>
+                            </w:r>
+                            <w:proofErr w:type="spellStart"/>
+                            <w:r>
+                              <w:rPr>
+                                <w:rFonts w:ascii="Segoe UI" w:hAnsi="Segoe UI" w:cs="Segoe UI"/>
+                                <w:b/>
+                                <w:bCs/>
+                              </w:rPr>
+                              <w:t>Domains</w:t>
+                            </w:r>
+                            <w:proofErr w:type="spellEnd"/>
+                            <w:r>
+                              <w:rPr>
+                                <w:rFonts w:ascii="Segoe UI" w:hAnsi="Segoe UI" w:cs="Segoe UI"/>
+                              </w:rPr>
+                              <w:t xml:space="preserve"> composé de </w:t>
+                            </w:r>
+                            <w:r>
+                              <w:rPr>
+                                <w:rFonts w:ascii="Segoe UI" w:hAnsi="Segoe UI" w:cs="Segoe UI"/>
+                                <w:b/>
+                                <w:bCs/>
+                              </w:rPr>
+                              <w:t>261 787 000 arrêtes</w:t>
+                            </w:r>
+                            <w:r>
+                              <w:rPr>
+                                <w:rFonts w:ascii="Segoe UI" w:hAnsi="Segoe UI" w:cs="Segoe UI"/>
+                              </w:rPr>
+                              <w:t xml:space="preserve"> et est stocké dans un fichier de</w:t>
+                            </w:r>
+                            <w:r>
+                              <w:rPr>
+                                <w:rFonts w:ascii="Segoe UI" w:hAnsi="Segoe UI" w:cs="Segoe UI"/>
+                                <w:b/>
+                                <w:bCs/>
+                              </w:rPr>
+                              <w:t xml:space="preserve"> 4Go</w:t>
+                            </w:r>
+                            <w:r>
+                              <w:rPr>
+                                <w:rFonts w:ascii="Segoe UI" w:hAnsi="Segoe UI" w:cs="Segoe UI"/>
+                              </w:rPr>
+                              <w:t xml:space="preserve">. </w:t>
+                            </w:r>
+                            <w:proofErr w:type="spellStart"/>
+                            <w:r>
+                              <w:rPr>
+                                <w:rFonts w:ascii="Segoe UI" w:hAnsi="Segoe UI" w:cs="Segoe UI"/>
+                                <w:b/>
+                                <w:bCs/>
+                                <w:color w:val="C00000"/>
+                              </w:rPr>
+                              <w:t>Matula</w:t>
+                            </w:r>
+                            <w:proofErr w:type="spellEnd"/>
+                            <w:r>
+                              <w:rPr>
+                                <w:rFonts w:ascii="Segoe UI" w:hAnsi="Segoe UI" w:cs="Segoe UI"/>
+                                <w:b/>
+                                <w:bCs/>
+                                <w:color w:val="C00000"/>
+                              </w:rPr>
+                              <w:t xml:space="preserve"> &amp; Beck semble plus lent pour l’exécution de très grands fichiers</w:t>
+                            </w:r>
+                            <w:r>
+                              <w:rPr>
+                                <w:rFonts w:ascii="Segoe UI" w:hAnsi="Segoe UI" w:cs="Segoe UI"/>
+                                <w:b/>
+                                <w:bCs/>
+                                <w:color w:val="C00000"/>
+                              </w:rPr>
+                              <w:t> !</w:t>
+                            </w:r>
+                          </w:p>
+                        </w:txbxContent>
+                      </wps:txbx>
+                      <wps:bodyPr rot="0" vert="horz" wrap="square" lIns="91440" tIns="45720" rIns="91440" bIns="45720" anchor="t" anchorCtr="0">
+                        <a:noAutofit/>
+                      </wps:bodyPr>
+                    </wps:wsp>
+                  </a:graphicData>
+                </a:graphic>
+                <wp14:sizeRelH relativeFrom="margin">
+                  <wp14:pctWidth>0</wp14:pctWidth>
+                </wp14:sizeRelH>
+                <wp14:sizeRelV relativeFrom="margin">
+                  <wp14:pctHeight>0</wp14:pctHeight>
+                </wp14:sizeRelV>
+              </wp:anchor>
+            </w:drawing>
+          </mc:Choice>
+          <mc:Fallback>
+            <w:pict>
+              <v:shape w14:anchorId="1897300C" id="_x0000_s1074" type="#_x0000_t202" style="position:absolute;left:0;text-align:left;margin-left:204.25pt;margin-top:545.6pt;width:255.45pt;height:119.6pt;z-index:251787776;visibility:visible;mso-wrap-style:square;mso-width-percent:0;mso-height-percent:0;mso-wrap-distance-left:9pt;mso-wrap-distance-top:3.6pt;mso-wrap-distance-right:9pt;mso-wrap-distance-bottom:3.6pt;mso-position-horizontal:right;mso-position-horizontal-relative:margin;mso-position-vertical:absolute;mso-position-vertical-relative:text;mso-width-percent:0;mso-height-percent:0;mso-width-relative:margin;mso-height-relative:margin;v-text-anchor:top" o:gfxdata="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" filled="f" stroked="f">
+                <v:textbox>
+                  <w:txbxContent>
+                    <w:p>
+                      <w:pPr>
+                        <w:jc w:val="both"/>
+                        <w:rPr>
+                          <w:rFonts w:ascii="Segoe UI" w:hAnsi="Segoe UI" w:cs="Segoe UI"/>
+                        </w:rPr>
+                      </w:pPr>
+                      <w:r>
+                        <w:rPr>
+                          <w:rFonts w:ascii="Segoe UI" w:hAnsi="Segoe UI" w:cs="Segoe UI"/>
+                        </w:rPr>
+                        <w:t xml:space="preserve">En effectuant des essais sur des plus grands graphes, nous avons trouvé quelque chose d’étrange. Sur le graphe </w:t>
+                      </w:r>
+                      <w:r>
+                        <w:rPr>
+                          <w:rFonts w:ascii="Segoe UI" w:hAnsi="Segoe UI" w:cs="Segoe UI"/>
+                          <w:b/>
+                          <w:bCs/>
+                        </w:rPr>
+                        <w:t>UK-</w:t>
+                      </w:r>
+                      <w:proofErr w:type="spellStart"/>
+                      <w:r>
+                        <w:rPr>
+                          <w:rFonts w:ascii="Segoe UI" w:hAnsi="Segoe UI" w:cs="Segoe UI"/>
+                          <w:b/>
+                          <w:bCs/>
+                        </w:rPr>
+                        <w:t>Domains</w:t>
+                      </w:r>
+                      <w:proofErr w:type="spellEnd"/>
+                      <w:r>
+                        <w:rPr>
+                          <w:rFonts w:ascii="Segoe UI" w:hAnsi="Segoe UI" w:cs="Segoe UI"/>
+                        </w:rPr>
+                        <w:t xml:space="preserve"> composé de </w:t>
+                      </w:r>
+                      <w:r>
+                        <w:rPr>
+                          <w:rFonts w:ascii="Segoe UI" w:hAnsi="Segoe UI" w:cs="Segoe UI"/>
+                          <w:b/>
+                          <w:bCs/>
+                        </w:rPr>
+                        <w:t>261 787 000 arrêtes</w:t>
+                      </w:r>
+                      <w:r>
+                        <w:rPr>
+                          <w:rFonts w:ascii="Segoe UI" w:hAnsi="Segoe UI" w:cs="Segoe UI"/>
+                        </w:rPr>
+                        <w:t xml:space="preserve"> et est stocké dans un fichier de</w:t>
+                      </w:r>
+                      <w:r>
+                        <w:rPr>
+                          <w:rFonts w:ascii="Segoe UI" w:hAnsi="Segoe UI" w:cs="Segoe UI"/>
+                          <w:b/>
+                          <w:bCs/>
+                        </w:rPr>
+                        <w:t xml:space="preserve"> 4Go</w:t>
+                      </w:r>
+                      <w:r>
+                        <w:rPr>
+                          <w:rFonts w:ascii="Segoe UI" w:hAnsi="Segoe UI" w:cs="Segoe UI"/>
+                        </w:rPr>
+                        <w:t xml:space="preserve">. </w:t>
+                      </w:r>
+                      <w:proofErr w:type="spellStart"/>
+                      <w:r>
+                        <w:rPr>
+                          <w:rFonts w:ascii="Segoe UI" w:hAnsi="Segoe UI" w:cs="Segoe UI"/>
+                          <w:b/>
+                          <w:bCs/>
+                          <w:color w:val="C00000"/>
+                        </w:rPr>
+                        <w:t>Matula</w:t>
+                      </w:r>
+                      <w:proofErr w:type="spellEnd"/>
+                      <w:r>
+                        <w:rPr>
+                          <w:rFonts w:ascii="Segoe UI" w:hAnsi="Segoe UI" w:cs="Segoe UI"/>
+                          <w:b/>
+                          <w:bCs/>
+                          <w:color w:val="C00000"/>
+                        </w:rPr>
+                        <w:t xml:space="preserve"> &amp; Beck semble plus lent pour l’exécution de très grands fichiers</w:t>
+                      </w:r>
+                      <w:r>
+                        <w:rPr>
+                          <w:rFonts w:ascii="Segoe UI" w:hAnsi="Segoe UI" w:cs="Segoe UI"/>
+                          <w:b/>
+                          <w:bCs/>
+                          <w:color w:val="C00000"/>
+                        </w:rPr>
+                        <w:t> !</w:t>
+                      </w:r>
+                    </w:p>
+                  </w:txbxContent>
+                </v:textbox>
+                <w10:wrap anchorx="margin"/>
+              </v:shape>
+            </w:pict>
+          </mc:Fallback>
+        </mc:AlternateContent>
+      </w:r>
+      <w:r>
+        <w:rPr>
+          <w:noProof/>
+        </w:rPr>
+        <mc:AlternateContent>
+          <mc:Choice Requires="wps">
+            <w:drawing>
+              <wp:anchor distT="45720" distB="45720" distL="114300" distR="114300" simplePos="0" relativeHeight="251781632" behindDoc="0" locked="0" layoutInCell="1" allowOverlap="1" wp14:anchorId="27DC48DB" wp14:editId="425ADFE4">
+                <wp:simplePos x="0" y="0"/>
+                <wp:positionH relativeFrom="page">
+                  <wp:align>right</wp:align>
+                </wp:positionH>
+                <wp:positionV relativeFrom="paragraph">
+                  <wp:posOffset>8452485</wp:posOffset>
+                </wp:positionV>
+                <wp:extent cx="1094105" cy="251671"/>
+                <wp:effectExtent l="0" t="0" r="0" b="0"/>
+                <wp:wrapNone/>
+                <wp:docPr id="260" name="Zone de texte 2"/>
+                <wp:cNvGraphicFramePr>
+                  <a:graphicFrameLocks xmlns:a="http://schemas.openxmlformats.org/drawingml/2006/main"/>
+                </wp:cNvGraphicFramePr>
+                <a:graphic xmlns:a="http://schemas.openxmlformats.org/drawingml/2006/main">
+                  <a:graphicData uri="http://schemas.microsoft.com/office/word/2010/wordprocessingShape">
+                    <wps:wsp>
+                      <wps:cNvSpPr txBox="1">
+                        <a:spLocks noChangeArrowheads="1"/>
+                      </wps:cNvSpPr>
+                      <wps:spPr bwMode="auto">
+                        <a:xfrm>
+                          <a:off x="0" y="0"/>
+                          <a:ext cx="1094105" cy="251671"/>
+                        </a:xfrm>
+                        <a:prstGeom prst="leftArrow">
+                          <a:avLst>
+                            <a:gd name="adj1" fmla="val 100000"/>
+                            <a:gd name="adj2" fmla="val 58228"/>
+                          </a:avLst>
+                        </a:prstGeom>
+                        <a:solidFill>
+                          <a:schemeClr val="bg1">
+                            <a:lumMod val="75000"/>
+                          </a:schemeClr>
+                        </a:solidFill>
+                        <a:ln w="9525">
+                          <a:noFill/>
+                          <a:miter lim="800000"/>
+                          <a:headEnd/>
+                          <a:tailEnd/>
+                        </a:ln>
+                      </wps:spPr>
+                      <wps:txbx>
+                        <w:txbxContent>
+                          <w:p>
+                            <w:pPr>
+                              <w:spacing w:after="0"/>
+                              <w:jc w:val="center"/>
+                              <w:rPr>
+                                <w:rFonts w:ascii="Cascadia Code" w:hAnsi="Cascadia Code" w:cs="Cascadia Code"/>
+                                <w:color w:val="000000" w:themeColor="text1"/>
+                                <w:sz w:val="18"/>
+                                <w:szCs w:val="18"/>
+                              </w:rPr>
+                            </w:pPr>
+                            <w:r>
+                              <w:rPr>
+                                <w:rFonts w:ascii="Cascadia Code" w:hAnsi="Cascadia Code" w:cs="Cascadia Code"/>
+                                <w:color w:val="000000" w:themeColor="text1"/>
+                                <w:sz w:val="18"/>
+                                <w:szCs w:val="18"/>
+                              </w:rPr>
+                              <w:t>10</w:t>
+                            </w:r>
+                            <w:r>
+                              <w:rPr>
+                                <w:rFonts w:ascii="Cascadia Code" w:hAnsi="Cascadia Code" w:cs="Cascadia Code"/>
+                                <w:color w:val="000000" w:themeColor="text1"/>
+                                <w:sz w:val="18"/>
+                                <w:szCs w:val="18"/>
+                              </w:rPr>
+                              <w:t>/1</w:t>
+                            </w:r>
+                            <w:r>
+                              <w:rPr>
+                                <w:rFonts w:ascii="Cascadia Code" w:hAnsi="Cascadia Code" w:cs="Cascadia Code"/>
+                                <w:color w:val="000000" w:themeColor="text1"/>
+                                <w:sz w:val="18"/>
+                                <w:szCs w:val="18"/>
+                              </w:rPr>
+                              <w:t>0</w:t>
+                            </w:r>
+                          </w:p>
+                        </w:txbxContent>
+                      </wps:txbx>
+                      <wps:bodyPr rot="0" vert="horz" wrap="square" lIns="91440" tIns="45720" rIns="91440" bIns="45720" anchor="t" anchorCtr="0">
+                        <a:noAutofit/>
+                      </wps:bodyPr>
+                    </wps:wsp>
+                  </a:graphicData>
+                </a:graphic>
+                <wp14:sizeRelH relativeFrom="margin">
+                  <wp14:pctWidth>0</wp14:pctWidth>
+                </wp14:sizeRelH>
+                <wp14:sizeRelV relativeFrom="margin">
+                  <wp14:pctHeight>0</wp14:pctHeight>
+                </wp14:sizeRelV>
+              </wp:anchor>
+            </w:drawing>
+          </mc:Choice>
+          <mc:Fallback>
+            <w:pict>
+              <v:shape w14:anchorId="27DC48DB" id="_x0000_s1075" type="#_x0000_t66" style="position:absolute;left:0;text-align:left;margin-left:34.95pt;margin-top:665.55pt;width:86.15pt;height:19.8pt;z-index:251781632;visibility:visible;mso-wrap-style:square;mso-width-percent:0;mso-height-percent:0;mso-wrap-distance-left:9pt;mso-wrap-distance-top:3.6pt;mso-wrap-distance-right:9pt;mso-wrap-distance-bottom:3.6pt;mso-position-horizontal:right;mso-position-horizontal-relative:page;mso-position-vertical:absolute;mso-position-vertical-relative:text;mso-width-percent:0;mso-height-percent:0;mso-width-relative:margin;mso-height-relative:margin;v-text-anchor:top" o:gfxdata="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" adj="2893,0" fillcolor="#bfbfbf [2412]" stroked="f">
+                <v:textbox>
+                  <w:txbxContent>
+                    <w:p>
+                      <w:pPr>
+                        <w:spacing w:after="0"/>
+                        <w:jc w:val="center"/>
+                        <w:rPr>
+                          <w:rFonts w:ascii="Cascadia Code" w:hAnsi="Cascadia Code" w:cs="Cascadia Code"/>
+                          <w:color w:val="000000" w:themeColor="text1"/>
+                          <w:sz w:val="18"/>
+                          <w:szCs w:val="18"/>
+                        </w:rPr>
+                      </w:pPr>
+                      <w:r>
+                        <w:rPr>
+                          <w:rFonts w:ascii="Cascadia Code" w:hAnsi="Cascadia Code" w:cs="Cascadia Code"/>
+                          <w:color w:val="000000" w:themeColor="text1"/>
+                          <w:sz w:val="18"/>
+                          <w:szCs w:val="18"/>
+                        </w:rPr>
+                        <w:t>10</w:t>
+                      </w:r>
+                      <w:r>
+                        <w:rPr>
+                          <w:rFonts w:ascii="Cascadia Code" w:hAnsi="Cascadia Code" w:cs="Cascadia Code"/>
+                          <w:color w:val="000000" w:themeColor="text1"/>
+                          <w:sz w:val="18"/>
+                          <w:szCs w:val="18"/>
+                        </w:rPr>
+                        <w:t>/1</w:t>
+                      </w:r>
+                      <w:r>
+                        <w:rPr>
+                          <w:rFonts w:ascii="Cascadia Code" w:hAnsi="Cascadia Code" w:cs="Cascadia Code"/>
+                          <w:color w:val="000000" w:themeColor="text1"/>
+                          <w:sz w:val="18"/>
+                          <w:szCs w:val="18"/>
+                        </w:rPr>
+                        <w:t>0</w:t>
+                      </w:r>
+                    </w:p>
+                  </w:txbxContent>
+                </v:textbox>
+                <w10:wrap anchorx="page"/>
+              </v:shape>
+            </w:pict>
+          </mc:Fallback>
+        </mc:AlternateContent>
+      </w:r>
     </w:p>
     <w:sectPr>
-      <w:footerReference w:type="default" r:id="rId40"/>
+      <w:footerReference w:type="default" r:id="rId41"/>
       <w:pgSz w:w="11906" w:h="16838"/>
       <w:pgMar w:top="720" w:right="720" w:bottom="720" w:left="720" w:header="708" w:footer="708" w:gutter="0"/>
       <w:pgNumType w:start="0"/>
@@ -11889,7 +12172,7 @@
 </file>
 
 <file path=word/endnotes.xml><?xml version="1.0" encoding="utf-8"?>
-<w:endnotes xmlns:wpc="http://schemas.microsoft.com/office/word/2010/wordprocessingCanvas" xmlns:cx="http://schemas.microsoft.com/office/drawing/2014/chartex" xmlns:cx1="http://schemas.microsoft.com/office/drawing/2015/9/8/chartex" xmlns:cx2="http://schemas.microsoft.com/office/drawing/2015/10/21/chartex" xmlns:cx3="http://schemas.microsoft.com/office/drawing/2016/5/9/chartex" xmlns:cx4="http://schemas.microsoft.com/office/drawing/2016/5/10/chartex" xmlns:cx5="http://schemas.microsoft.com/office/drawing/2016/5/11/chartex" xmlns:cx6="http://schemas.microsoft.com/office/drawing/2016/5/12/chartex" xmlns:cx7="http://schemas.microsoft.com/office/drawing/2016/5/13/chartex" xmlns:cx8="http://schemas.microsoft.com/office/drawing/2016/5/14/chartex" xmlns:mc="http://schemas.openxmlformats.org/markup-compatibility/2006" xmlns:aink="http://schemas.microsoft.com/office/drawing/2016/ink" xmlns:am3d="http://schemas.microsoft.com/office/drawing/2017/model3d" xmlns:o="urn:schemas-microsoft-com:office:office" xmlns:r="http://schemas.openxmlformats.org/officeDocument/2006/relationships" xmlns:m="http://schemas.openxmlformats.org/officeDocument/2006/math" xmlns:v="urn:schemas-microsoft-com:vml" xmlns:wp14="http://schemas.microsoft.com/office/word/2010/wordprocessingDrawing" xmlns:wp="http://schemas.openxmlformats.org/drawingml/2006/wordprocessingDrawing" xmlns:w10="urn:schemas-microsoft-com:office:word" xmlns:w="http://schemas.openxmlformats.org/wordprocessingml/2006/main" xmlns:w14="http://schemas.microsoft.com/office/word/2010/wordml" xmlns:w15="http://schemas.microsoft.com/office/word/2012/wordml" xmlns:w16cex="http://schemas.microsoft.com/office/word/2018/wordml/cex" xmlns:w16cid="http://schemas.microsoft.com/office/word/2016/wordml/cid" xmlns:w16="http://schemas.microsoft.com/office/word/2018/wordml" xmlns:w16sdtdh="http://schemas.microsoft.com/office/word/2020/wordml/sdtdatahash" xmlns:w16se="http://schemas.microsoft.com/office/word/2015/wordml/symex" xmlns:wpg="http://schemas.microsoft.com/office/word/2010/wordprocessingGroup" xmlns:wpi="http://schemas.microsoft.com/office/word/2010/wordprocessingInk" xmlns:wne="http://schemas.microsoft.com/office/word/2006/wordml" xmlns:wps="http://schemas.microsoft.com/office/word/2010/wordprocessingShape" mc:Ignorable="w14 w15 w16se w16cid w16 w16cex w16sdtdh wp14">
+<w:endnotes xmlns:wpc="http://schemas.microsoft.com/office/word/2010/wordprocessingCanvas" xmlns:cx="http://schemas.microsoft.com/office/drawing/2014/chartex" xmlns:cx1="http://schemas.microsoft.com/office/drawing/2015/9/8/chartex" xmlns:cx2="http://schemas.microsoft.com/office/drawing/2015/10/21/chartex" xmlns:cx3="http://schemas.microsoft.com/office/drawing/2016/5/9/chartex" xmlns:cx4="http://schemas.microsoft.com/office/drawing/2016/5/10/chartex" xmlns:cx5="http://schemas.microsoft.com/office/drawing/2016/5/11/chartex" xmlns:cx6="http://schemas.microsoft.com/office/drawing/2016/5/12/chartex" xmlns:cx7="http://schemas.microsoft.com/office/drawing/2016/5/13/chartex" xmlns:cx8="http://schemas.microsoft.com/office/drawing/2016/5/14/chartex" xmlns:mc="http://schemas.openxmlformats.org/markup-compatibility/2006" xmlns:aink="http://schemas.microsoft.com/office/drawing/2016/ink" xmlns:am3d="http://schemas.microsoft.com/office/drawing/2017/model3d" xmlns:o="urn:schemas-microsoft-com:office:office" xmlns:oel="http://schemas.microsoft.com/office/2019/extlst" xmlns:r="http://schemas.openxmlformats.org/officeDocument/2006/relationships" xmlns:m="http://schemas.openxmlformats.org/officeDocument/2006/math" xmlns:v="urn:schemas-microsoft-com:vml" xmlns:wp14="http://schemas.microsoft.com/office/word/2010/wordprocessingDrawing" xmlns:wp="http://schemas.openxmlformats.org/drawingml/2006/wordprocessingDrawing" xmlns:w10="urn:schemas-microsoft-com:office:word" xmlns:w="http://schemas.openxmlformats.org/wordprocessingml/2006/main" xmlns:w14="http://schemas.microsoft.com/office/word/2010/wordml" xmlns:w15="http://schemas.microsoft.com/office/word/2012/wordml" xmlns:w16cex="http://schemas.microsoft.com/office/word/2018/wordml/cex" xmlns:w16cid="http://schemas.microsoft.com/office/word/2016/wordml/cid" xmlns:w16="http://schemas.microsoft.com/office/word/2018/wordml" xmlns:w16sdtdh="http://schemas.microsoft.com/office/word/2020/wordml/sdtdatahash" xmlns:w16se="http://schemas.microsoft.com/office/word/2015/wordml/symex" xmlns:wpg="http://schemas.microsoft.com/office/word/2010/wordprocessingGroup" xmlns:wpi="http://schemas.microsoft.com/office/word/2010/wordprocessingInk" xmlns:wne="http://schemas.microsoft.com/office/word/2006/wordml" xmlns:wps="http://schemas.microsoft.com/office/word/2010/wordprocessingShape" mc:Ignorable="w14 w15 w16se w16cid w16 w16cex w16sdtdh wp14">
   <w:endnote w:type="separator" w:id="-1">
     <w:p>
       <w:pPr>
@@ -11914,7 +12197,7 @@
 </file>
 
 <file path=word/footer1.xml><?xml version="1.0" encoding="utf-8"?>
-<w:ftr xmlns:wpc="http://schemas.microsoft.com/office/word/2010/wordprocessingCanvas" xmlns:cx="http://schemas.microsoft.com/office/drawing/2014/chartex" xmlns:cx1="http://schemas.microsoft.com/office/drawing/2015/9/8/chartex" xmlns:cx2="http://schemas.microsoft.com/office/drawing/2015/10/21/chartex" xmlns:cx3="http://schemas.microsoft.com/office/drawing/2016/5/9/chartex" xmlns:cx4="http://schemas.microsoft.com/office/drawing/2016/5/10/chartex" xmlns:cx5="http://schemas.microsoft.com/office/drawing/2016/5/11/chartex" xmlns:cx6="http://schemas.microsoft.com/office/drawing/2016/5/12/chartex" xmlns:cx7="http://schemas.microsoft.com/office/drawing/2016/5/13/chartex" xmlns:cx8="http://schemas.microsoft.com/office/drawing/2016/5/14/chartex" xmlns:mc="http://schemas.openxmlformats.org/markup-compatibility/2006" xmlns:aink="http://schemas.microsoft.com/office/drawing/2016/ink" xmlns:am3d="http://schemas.microsoft.com/office/drawing/2017/model3d" xmlns:o="urn:schemas-microsoft-com:office:office" xmlns:r="http://schemas.openxmlformats.org/officeDocument/2006/relationships" xmlns:m="http://schemas.openxmlformats.org/officeDocument/2006/math" xmlns:v="urn:schemas-microsoft-com:vml" xmlns:wp14="http://schemas.microsoft.com/office/word/2010/wordprocessingDrawing" xmlns:wp="http://schemas.openxmlformats.org/drawingml/2006/wordprocessingDrawing" xmlns:w10="urn:schemas-microsoft-com:office:word" xmlns:w="http://schemas.openxmlformats.org/wordprocessingml/2006/main" xmlns:w14="http://schemas.microsoft.com/office/word/2010/wordml" xmlns:w15="http://schemas.microsoft.com/office/word/2012/wordml" xmlns:w16cex="http://schemas.microsoft.com/office/word/2018/wordml/cex" xmlns:w16cid="http://schemas.microsoft.com/office/word/2016/wordml/cid" xmlns:w16="http://schemas.microsoft.com/office/word/2018/wordml" xmlns:w16sdtdh="http://schemas.microsoft.com/office/word/2020/wordml/sdtdatahash" xmlns:w16se="http://schemas.microsoft.com/office/word/2015/wordml/symex" xmlns:wpg="http://schemas.microsoft.com/office/word/2010/wordprocessingGroup" xmlns:wpi="http://schemas.microsoft.com/office/word/2010/wordprocessingInk" xmlns:wne="http://schemas.microsoft.com/office/word/2006/wordml" xmlns:wps="http://schemas.microsoft.com/office/word/2010/wordprocessingShape" mc:Ignorable="w14 w15 w16se w16cid w16 w16cex w16sdtdh wp14">
+<w:ftr xmlns:wpc="http://schemas.microsoft.com/office/word/2010/wordprocessingCanvas" xmlns:cx="http://schemas.microsoft.com/office/drawing/2014/chartex" xmlns:cx1="http://schemas.microsoft.com/office/drawing/2015/9/8/chartex" xmlns:cx2="http://schemas.microsoft.com/office/drawing/2015/10/21/chartex" xmlns:cx3="http://schemas.microsoft.com/office/drawing/2016/5/9/chartex" xmlns:cx4="http://schemas.microsoft.com/office/drawing/2016/5/10/chartex" xmlns:cx5="http://schemas.microsoft.com/office/drawing/2016/5/11/chartex" xmlns:cx6="http://schemas.microsoft.com/office/drawing/2016/5/12/chartex" xmlns:cx7="http://schemas.microsoft.com/office/drawing/2016/5/13/chartex" xmlns:cx8="http://schemas.microsoft.com/office/drawing/2016/5/14/chartex" xmlns:mc="http://schemas.openxmlformats.org/markup-compatibility/2006" xmlns:aink="http://schemas.microsoft.com/office/drawing/2016/ink" xmlns:am3d="http://schemas.microsoft.com/office/drawing/2017/model3d" xmlns:o="urn:schemas-microsoft-com:office:office" xmlns:oel="http://schemas.microsoft.com/office/2019/extlst" xmlns:r="http://schemas.openxmlformats.org/officeDocument/2006/relationships" xmlns:m="http://schemas.openxmlformats.org/officeDocument/2006/math" xmlns:v="urn:schemas-microsoft-com:vml" xmlns:wp14="http://schemas.microsoft.com/office/word/2010/wordprocessingDrawing" xmlns:wp="http://schemas.openxmlformats.org/drawingml/2006/wordprocessingDrawing" xmlns:w10="urn:schemas-microsoft-com:office:word" xmlns:w="http://schemas.openxmlformats.org/wordprocessingml/2006/main" xmlns:w14="http://schemas.microsoft.com/office/word/2010/wordml" xmlns:w15="http://schemas.microsoft.com/office/word/2012/wordml" xmlns:w16cex="http://schemas.microsoft.com/office/word/2018/wordml/cex" xmlns:w16cid="http://schemas.microsoft.com/office/word/2016/wordml/cid" xmlns:w16="http://schemas.microsoft.com/office/word/2018/wordml" xmlns:w16sdtdh="http://schemas.microsoft.com/office/word/2020/wordml/sdtdatahash" xmlns:w16se="http://schemas.microsoft.com/office/word/2015/wordml/symex" xmlns:wpg="http://schemas.microsoft.com/office/word/2010/wordprocessingGroup" xmlns:wpi="http://schemas.microsoft.com/office/word/2010/wordprocessingInk" xmlns:wne="http://schemas.microsoft.com/office/word/2006/wordml" xmlns:wps="http://schemas.microsoft.com/office/word/2010/wordprocessingShape" mc:Ignorable="w14 w15 w16se w16cid w16 w16cex w16sdtdh wp14">
   <w:p>
     <w:pPr>
       <w:pStyle w:val="Pieddepage"/>
@@ -11929,7 +12212,7 @@
 </file>
 
 <file path=word/footnotes.xml><?xml version="1.0" encoding="utf-8"?>
-<w:footnotes xmlns:wpc="http://schemas.microsoft.com/office/word/2010/wordprocessingCanvas" xmlns:cx="http://schemas.microsoft.com/office/drawing/2014/chartex" xmlns:cx1="http://schemas.microsoft.com/office/drawing/2015/9/8/chartex" xmlns:cx2="http://schemas.microsoft.com/office/drawing/2015/10/21/chartex" xmlns:cx3="http://schemas.microsoft.com/office/drawing/2016/5/9/chartex" xmlns:cx4="http://schemas.microsoft.com/office/drawing/2016/5/10/chartex" xmlns:cx5="http://schemas.microsoft.com/office/drawing/2016/5/11/chartex" xmlns:cx6="http://schemas.microsoft.com/office/drawing/2016/5/12/chartex" xmlns:cx7="http://schemas.microsoft.com/office/drawing/2016/5/13/chartex" xmlns:cx8="http://schemas.microsoft.com/office/drawing/2016/5/14/chartex" xmlns:mc="http://schemas.openxmlformats.org/markup-compatibility/2006" xmlns:aink="http://schemas.microsoft.com/office/drawing/2016/ink" xmlns:am3d="http://schemas.microsoft.com/office/drawing/2017/model3d" xmlns:o="urn:schemas-microsoft-com:office:office" xmlns:r="http://schemas.openxmlformats.org/officeDocument/2006/relationships" xmlns:m="http://schemas.openxmlformats.org/officeDocument/2006/math" xmlns:v="urn:schemas-microsoft-com:vml" xmlns:wp14="http://schemas.microsoft.com/office/word/2010/wordprocessingDrawing" xmlns:wp="http://schemas.openxmlformats.org/drawingml/2006/wordprocessingDrawing" xmlns:w10="urn:schemas-microsoft-com:office:word" xmlns:w="http://schemas.openxmlformats.org/wordprocessingml/2006/main" xmlns:w14="http://schemas.microsoft.com/office/word/2010/wordml" xmlns:w15="http://schemas.microsoft.com/office/word/2012/wordml" xmlns:w16cex="http://schemas.microsoft.com/office/word/2018/wordml/cex" xmlns:w16cid="http://schemas.microsoft.com/office/word/2016/wordml/cid" xmlns:w16="http://schemas.microsoft.com/office/word/2018/wordml" xmlns:w16sdtdh="http://schemas.microsoft.com/office/word/2020/wordml/sdtdatahash" xmlns:w16se="http://schemas.microsoft.com/office/word/2015/wordml/symex" xmlns:wpg="http://schemas.microsoft.com/office/word/2010/wordprocessingGroup" xmlns:wpi="http://schemas.microsoft.com/office/word/2010/wordprocessingInk" xmlns:wne="http://schemas.microsoft.com/office/word/2006/wordml" xmlns:wps="http://schemas.microsoft.com/office/word/2010/wordprocessingShape" mc:Ignorable="w14 w15 w16se w16cid w16 w16cex w16sdtdh wp14">
+<w:footnotes xmlns:wpc="http://schemas.microsoft.com/office/word/2010/wordprocessingCanvas" xmlns:cx="http://schemas.microsoft.com/office/drawing/2014/chartex" xmlns:cx1="http://schemas.microsoft.com/office/drawing/2015/9/8/chartex" xmlns:cx2="http://schemas.microsoft.com/office/drawing/2015/10/21/chartex" xmlns:cx3="http://schemas.microsoft.com/office/drawing/2016/5/9/chartex" xmlns:cx4="http://schemas.microsoft.com/office/drawing/2016/5/10/chartex" xmlns:cx5="http://schemas.microsoft.com/office/drawing/2016/5/11/chartex" xmlns:cx6="http://schemas.microsoft.com/office/drawing/2016/5/12/chartex" xmlns:cx7="http://schemas.microsoft.com/office/drawing/2016/5/13/chartex" xmlns:cx8="http://schemas.microsoft.com/office/drawing/2016/5/14/chartex" xmlns:mc="http://schemas.openxmlformats.org/markup-compatibility/2006" xmlns:aink="http://schemas.microsoft.com/office/drawing/2016/ink" xmlns:am3d="http://schemas.microsoft.com/office/drawing/2017/model3d" xmlns:o="urn:schemas-microsoft-com:office:office" xmlns:oel="http://schemas.microsoft.com/office/2019/extlst" xmlns:r="http://schemas.openxmlformats.org/officeDocument/2006/relationships" xmlns:m="http://schemas.openxmlformats.org/officeDocument/2006/math" xmlns:v="urn:schemas-microsoft-com:vml" xmlns:wp14="http://schemas.microsoft.com/office/word/2010/wordprocessingDrawing" xmlns:wp="http://schemas.openxmlformats.org/drawingml/2006/wordprocessingDrawing" xmlns:w10="urn:schemas-microsoft-com:office:word" xmlns:w="http://schemas.openxmlformats.org/wordprocessingml/2006/main" xmlns:w14="http://schemas.microsoft.com/office/word/2010/wordml" xmlns:w15="http://schemas.microsoft.com/office/word/2012/wordml" xmlns:w16cex="http://schemas.microsoft.com/office/word/2018/wordml/cex" xmlns:w16cid="http://schemas.microsoft.com/office/word/2016/wordml/cid" xmlns:w16="http://schemas.microsoft.com/office/word/2018/wordml" xmlns:w16sdtdh="http://schemas.microsoft.com/office/word/2020/wordml/sdtdatahash" xmlns:w16se="http://schemas.microsoft.com/office/word/2015/wordml/symex" xmlns:wpg="http://schemas.microsoft.com/office/word/2010/wordprocessingGroup" xmlns:wpi="http://schemas.microsoft.com/office/word/2010/wordprocessingInk" xmlns:wne="http://schemas.microsoft.com/office/word/2006/wordml" xmlns:wps="http://schemas.microsoft.com/office/word/2010/wordprocessingShape" mc:Ignorable="w14 w15 w16se w16cid w16 w16cex w16sdtdh wp14">
   <w:footnote w:type="separator" w:id="-1">
     <w:p>
       <w:pPr>
@@ -11954,7 +12237,7 @@
 </file>
 
 <file path=word/numbering.xml><?xml version="1.0" encoding="utf-8"?>
-<w:numbering xmlns:wpc="http://schemas.microsoft.com/office/word/2010/wordprocessingCanvas" xmlns:cx="http://schemas.microsoft.com/office/drawing/2014/chartex" xmlns:cx1="http://schemas.microsoft.com/office/drawing/2015/9/8/chartex" xmlns:cx2="http://schemas.microsoft.com/office/drawing/2015/10/21/chartex" xmlns:cx3="http://schemas.microsoft.com/office/drawing/2016/5/9/chartex" xmlns:cx4="http://schemas.microsoft.com/office/drawing/2016/5/10/chartex" xmlns:cx5="http://schemas.microsoft.com/office/drawing/2016/5/11/chartex" xmlns:cx6="http://schemas.microsoft.com/office/drawing/2016/5/12/chartex" xmlns:cx7="http://schemas.microsoft.com/office/drawing/2016/5/13/chartex" xmlns:cx8="http://schemas.microsoft.com/office/drawing/2016/5/14/chartex" xmlns:mc="http://schemas.openxmlformats.org/markup-compatibility/2006" xmlns:aink="http://schemas.microsoft.com/office/drawing/2016/ink" xmlns:am3d="http://schemas.microsoft.com/office/drawing/2017/model3d" xmlns:o="urn:schemas-microsoft-com:office:office" xmlns:r="http://schemas.openxmlformats.org/officeDocument/2006/relationships" xmlns:m="http://schemas.openxmlformats.org/officeDocument/2006/math" xmlns:v="urn:schemas-microsoft-com:vml" xmlns:wp14="http://schemas.microsoft.com/office/word/2010/wordprocessingDrawing" xmlns:wp="http://schemas.openxmlformats.org/drawingml/2006/wordprocessingDrawing" xmlns:w10="urn:schemas-microsoft-com:office:word" xmlns:w="http://schemas.openxmlformats.org/wordprocessingml/2006/main" xmlns:w14="http://schemas.microsoft.com/office/word/2010/wordml" xmlns:w15="http://schemas.microsoft.com/office/word/2012/wordml" xmlns:w16cex="http://schemas.microsoft.com/office/word/2018/wordml/cex" xmlns:w16cid="http://schemas.microsoft.com/office/word/2016/wordml/cid" xmlns:w16="http://schemas.microsoft.com/office/word/2018/wordml" xmlns:w16sdtdh="http://schemas.microsoft.com/office/word/2020/wordml/sdtdatahash" xmlns:w16se="http://schemas.microsoft.com/office/word/2015/wordml/symex" xmlns:wpg="http://schemas.microsoft.com/office/word/2010/wordprocessingGroup" xmlns:wpi="http://schemas.microsoft.com/office/word/2010/wordprocessingInk" xmlns:wne="http://schemas.microsoft.com/office/word/2006/wordml" xmlns:wps="http://schemas.microsoft.com/office/word/2010/wordprocessingShape" mc:Ignorable="w14 w15 w16se w16cid w16 w16cex w16sdtdh wp14">
+<w:numbering xmlns:wpc="http://schemas.microsoft.com/office/word/2010/wordprocessingCanvas" xmlns:cx="http://schemas.microsoft.com/office/drawing/2014/chartex" xmlns:cx1="http://schemas.microsoft.com/office/drawing/2015/9/8/chartex" xmlns:cx2="http://schemas.microsoft.com/office/drawing/2015/10/21/chartex" xmlns:cx3="http://schemas.microsoft.com/office/drawing/2016/5/9/chartex" xmlns:cx4="http://schemas.microsoft.com/office/drawing/2016/5/10/chartex" xmlns:cx5="http://schemas.microsoft.com/office/drawing/2016/5/11/chartex" xmlns:cx6="http://schemas.microsoft.com/office/drawing/2016/5/12/chartex" xmlns:cx7="http://schemas.microsoft.com/office/drawing/2016/5/13/chartex" xmlns:cx8="http://schemas.microsoft.com/office/drawing/2016/5/14/chartex" xmlns:mc="http://schemas.openxmlformats.org/markup-compatibility/2006" xmlns:aink="http://schemas.microsoft.com/office/drawing/2016/ink" xmlns:am3d="http://schemas.microsoft.com/office/drawing/2017/model3d" xmlns:o="urn:schemas-microsoft-com:office:office" xmlns:oel="http://schemas.microsoft.com/office/2019/extlst" xmlns:r="http://schemas.openxmlformats.org/officeDocument/2006/relationships" xmlns:m="http://schemas.openxmlformats.org/officeDocument/2006/math" xmlns:v="urn:schemas-microsoft-com:vml" xmlns:wp14="http://schemas.microsoft.com/office/word/2010/wordprocessingDrawing" xmlns:wp="http://schemas.openxmlformats.org/drawingml/2006/wordprocessingDrawing" xmlns:w10="urn:schemas-microsoft-com:office:word" xmlns:w="http://schemas.openxmlformats.org/wordprocessingml/2006/main" xmlns:w14="http://schemas.microsoft.com/office/word/2010/wordml" xmlns:w15="http://schemas.microsoft.com/office/word/2012/wordml" xmlns:w16cex="http://schemas.microsoft.com/office/word/2018/wordml/cex" xmlns:w16cid="http://schemas.microsoft.com/office/word/2016/wordml/cid" xmlns:w16="http://schemas.microsoft.com/office/word/2018/wordml" xmlns:w16sdtdh="http://schemas.microsoft.com/office/word/2020/wordml/sdtdatahash" xmlns:w16se="http://schemas.microsoft.com/office/word/2015/wordml/symex" xmlns:wpg="http://schemas.microsoft.com/office/word/2010/wordprocessingGroup" xmlns:wpi="http://schemas.microsoft.com/office/word/2010/wordprocessingInk" xmlns:wne="http://schemas.microsoft.com/office/word/2006/wordml" xmlns:wps="http://schemas.microsoft.com/office/word/2010/wordprocessingShape" mc:Ignorable="w14 w15 w16se w16cid w16 w16cex w16sdtdh wp14">
   <w:abstractNum w:abstractNumId="0" w15:restartNumberingAfterBreak="0">
     <w:nsid w:val="00C35E12"/>
     <w:multiLevelType w:val="hybridMultilevel"/>
@@ -17038,6 +17321,7 @@
   <w:style w:type="character" w:default="1" w:styleId="Policepardfaut">
     <w:name w:val="Default Paragraph Font"/>
     <w:uiPriority w:val="1"/>
+    <w:semiHidden/>
     <w:unhideWhenUsed/>
   </w:style>
   <w:style w:type="table" w:default="1" w:styleId="TableauNormal">

</xml_diff>